<commit_message>
add some lines in technical specification
</commit_message>
<xml_diff>
--- a/web-programming/technical-specification.docx
+++ b/web-programming/technical-specification.docx
@@ -423,1545 +423,1585 @@
         </w:rPr>
         <w:t>неактивный</w:t>
       </w:r>
+      <w:r>
+        <w:rPr>
+          <w:rFonts w:ascii="Times New Roman" w:hAnsi="Times New Roman" w:cs="Times New Roman"/>
+          <w:b w:val="0"/>
+          <w:sz w:val="28"/>
+          <w:szCs w:val="28"/>
+        </w:rPr>
+        <w:t>)</w:t>
+      </w:r>
+    </w:p>
+    <w:p>
+      <w:pPr>
+        <w:pStyle w:val="3"/>
+        <w:numPr>
+          <w:ilvl w:val="0"/>
+          <w:numId w:val="2"/>
+        </w:numPr>
+        <w:ind w:left="0" w:right="-1" w:firstLine="709"/>
+        <w:jc w:val="both"/>
+        <w:rPr>
+          <w:rFonts w:ascii="Times New Roman" w:hAnsi="Times New Roman" w:cs="Times New Roman"/>
+          <w:b w:val="0"/>
+          <w:sz w:val="28"/>
+          <w:szCs w:val="28"/>
+        </w:rPr>
+      </w:pPr>
+      <w:r>
+        <w:rPr>
+          <w:rFonts w:ascii="Times New Roman" w:hAnsi="Times New Roman" w:cs="Times New Roman"/>
+          <w:b w:val="0"/>
+          <w:sz w:val="28"/>
+          <w:szCs w:val="28"/>
+        </w:rPr>
+        <w:t>ФИО (1 поле</w:t>
+      </w:r>
+      <w:r>
+        <w:rPr>
+          <w:rFonts w:ascii="Times New Roman" w:hAnsi="Times New Roman" w:cs="Times New Roman"/>
+          <w:b w:val="0"/>
+          <w:sz w:val="28"/>
+          <w:szCs w:val="28"/>
+        </w:rPr>
+        <w:t>)</w:t>
+      </w:r>
+    </w:p>
+    <w:p>
+      <w:pPr>
+        <w:pStyle w:val="3"/>
+        <w:numPr>
+          <w:ilvl w:val="0"/>
+          <w:numId w:val="2"/>
+        </w:numPr>
+        <w:ind w:left="0" w:right="-1" w:firstLine="709"/>
+        <w:jc w:val="both"/>
+        <w:rPr>
+          <w:rFonts w:ascii="Times New Roman" w:hAnsi="Times New Roman" w:cs="Times New Roman"/>
+          <w:b w:val="0"/>
+          <w:sz w:val="28"/>
+          <w:szCs w:val="28"/>
+        </w:rPr>
+      </w:pPr>
+      <w:r>
+        <w:rPr>
+          <w:rFonts w:ascii="Times New Roman" w:hAnsi="Times New Roman" w:cs="Times New Roman"/>
+          <w:b w:val="0"/>
+          <w:sz w:val="28"/>
+          <w:szCs w:val="28"/>
+        </w:rPr>
+        <w:t>Фото</w:t>
+      </w:r>
+    </w:p>
+    <w:p>
+      <w:pPr>
+        <w:pStyle w:val="3"/>
+        <w:numPr>
+          <w:ilvl w:val="0"/>
+          <w:numId w:val="2"/>
+        </w:numPr>
+        <w:ind w:left="0" w:right="-1" w:firstLine="709"/>
+        <w:jc w:val="both"/>
+        <w:rPr>
+          <w:rFonts w:ascii="Times New Roman" w:hAnsi="Times New Roman" w:cs="Times New Roman"/>
+          <w:b w:val="0"/>
+          <w:sz w:val="28"/>
+          <w:szCs w:val="28"/>
+        </w:rPr>
+      </w:pPr>
+      <w:r>
+        <w:rPr>
+          <w:rFonts w:ascii="Times New Roman" w:hAnsi="Times New Roman" w:cs="Times New Roman"/>
+          <w:b w:val="0"/>
+          <w:sz w:val="28"/>
+          <w:szCs w:val="28"/>
+        </w:rPr>
+        <w:t>Дата рождения</w:t>
+      </w:r>
+    </w:p>
+    <w:p>
+      <w:pPr>
+        <w:pStyle w:val="3"/>
+        <w:numPr>
+          <w:ilvl w:val="0"/>
+          <w:numId w:val="2"/>
+        </w:numPr>
+        <w:ind w:left="0" w:right="-1" w:firstLine="709"/>
+        <w:jc w:val="both"/>
+        <w:rPr>
+          <w:rFonts w:ascii="Times New Roman" w:hAnsi="Times New Roman" w:cs="Times New Roman"/>
+          <w:b w:val="0"/>
+          <w:sz w:val="28"/>
+          <w:szCs w:val="28"/>
+        </w:rPr>
+      </w:pPr>
+      <w:r>
+        <w:rPr>
+          <w:rFonts w:ascii="Times New Roman" w:hAnsi="Times New Roman" w:cs="Times New Roman"/>
+          <w:b w:val="0"/>
+          <w:sz w:val="28"/>
+          <w:szCs w:val="28"/>
+        </w:rPr>
+        <w:t>Мобильный телефон</w:t>
+      </w:r>
+      <w:r>
+        <w:rPr>
+          <w:rFonts w:ascii="Times New Roman" w:hAnsi="Times New Roman" w:cs="Times New Roman"/>
+          <w:b w:val="0"/>
+          <w:sz w:val="28"/>
+          <w:szCs w:val="28"/>
+        </w:rPr>
+        <w:t xml:space="preserve"> (</w:t>
+      </w:r>
+      <w:r>
+        <w:rPr>
+          <w:rFonts w:ascii="Times New Roman" w:hAnsi="Times New Roman" w:cs="Times New Roman"/>
+          <w:b w:val="0"/>
+          <w:sz w:val="28"/>
+          <w:szCs w:val="28"/>
+        </w:rPr>
+        <w:t>уникальное поле, редактируемое</w:t>
+      </w:r>
+      <w:r>
+        <w:rPr>
+          <w:rFonts w:ascii="Times New Roman" w:hAnsi="Times New Roman" w:cs="Times New Roman"/>
+          <w:b w:val="0"/>
+          <w:sz w:val="28"/>
+          <w:szCs w:val="28"/>
+        </w:rPr>
+        <w:t>)</w:t>
+      </w:r>
+    </w:p>
+    <w:p>
+      <w:pPr>
+        <w:pStyle w:val="3"/>
+        <w:ind w:right="-1" w:firstLine="709"/>
+        <w:jc w:val="both"/>
+        <w:rPr>
+          <w:rFonts w:ascii="Times New Roman" w:hAnsi="Times New Roman" w:cs="Times New Roman"/>
+          <w:b w:val="0"/>
+          <w:sz w:val="28"/>
+          <w:szCs w:val="28"/>
+        </w:rPr>
+      </w:pPr>
+    </w:p>
+    <w:p>
+      <w:pPr>
+        <w:pStyle w:val="3"/>
+        <w:ind w:right="-1" w:firstLine="709"/>
+        <w:jc w:val="both"/>
+        <w:rPr>
+          <w:rFonts w:ascii="Times New Roman" w:hAnsi="Times New Roman" w:cs="Times New Roman"/>
+          <w:sz w:val="28"/>
+          <w:szCs w:val="28"/>
+        </w:rPr>
+      </w:pPr>
+      <w:r>
+        <w:rPr>
+          <w:rFonts w:ascii="Times New Roman" w:hAnsi="Times New Roman" w:cs="Times New Roman"/>
+          <w:sz w:val="28"/>
+          <w:szCs w:val="28"/>
+        </w:rPr>
+        <w:t>1.2 Роль</w:t>
+      </w:r>
+    </w:p>
+    <w:p>
+      <w:pPr>
+        <w:pStyle w:val="3"/>
+        <w:ind w:right="-1" w:firstLine="709"/>
+        <w:jc w:val="both"/>
+        <w:rPr>
+          <w:rFonts w:ascii="Times New Roman" w:hAnsi="Times New Roman" w:cs="Times New Roman"/>
+          <w:b w:val="0"/>
+          <w:sz w:val="28"/>
+          <w:szCs w:val="28"/>
+        </w:rPr>
+      </w:pPr>
+      <w:r>
+        <w:rPr>
+          <w:rFonts w:ascii="Times New Roman" w:hAnsi="Times New Roman" w:cs="Times New Roman"/>
+          <w:b w:val="0"/>
+          <w:sz w:val="28"/>
+          <w:szCs w:val="28"/>
+        </w:rPr>
+        <w:t xml:space="preserve">Описание функционала: </w:t>
+      </w:r>
+    </w:p>
+    <w:p>
+      <w:pPr>
+        <w:pStyle w:val="3"/>
+        <w:numPr>
+          <w:ilvl w:val="0"/>
+          <w:numId w:val="3"/>
+        </w:numPr>
+        <w:ind w:left="0" w:right="-1" w:firstLine="709"/>
+        <w:jc w:val="both"/>
+        <w:rPr>
+          <w:rFonts w:ascii="Times New Roman" w:hAnsi="Times New Roman" w:cs="Times New Roman"/>
+          <w:b w:val="0"/>
+          <w:sz w:val="28"/>
+          <w:szCs w:val="28"/>
+        </w:rPr>
+      </w:pPr>
+      <w:r>
+        <w:rPr>
+          <w:rFonts w:ascii="Times New Roman" w:hAnsi="Times New Roman" w:cs="Times New Roman"/>
+          <w:b w:val="0"/>
+          <w:sz w:val="28"/>
+          <w:szCs w:val="28"/>
+        </w:rPr>
+        <w:t>Должна быть возможность создания новых ролей и установления ограничения на доступ к различному функционалу</w:t>
+      </w:r>
+      <w:r>
+        <w:rPr>
+          <w:rFonts w:ascii="Times New Roman" w:hAnsi="Times New Roman" w:cs="Times New Roman"/>
+          <w:b w:val="0"/>
+          <w:sz w:val="28"/>
+          <w:szCs w:val="28"/>
+        </w:rPr>
+        <w:t>;</w:t>
+      </w:r>
+    </w:p>
+    <w:p>
+      <w:pPr>
+        <w:pStyle w:val="3"/>
+        <w:numPr>
+          <w:ilvl w:val="0"/>
+          <w:numId w:val="3"/>
+        </w:numPr>
+        <w:ind w:left="0" w:right="-1" w:firstLine="709"/>
+        <w:jc w:val="both"/>
+        <w:rPr>
+          <w:rFonts w:ascii="Times New Roman" w:hAnsi="Times New Roman" w:cs="Times New Roman"/>
+          <w:b w:val="0"/>
+          <w:sz w:val="28"/>
+          <w:szCs w:val="28"/>
+        </w:rPr>
+      </w:pPr>
+      <w:r>
+        <w:rPr>
+          <w:rFonts w:ascii="Times New Roman" w:hAnsi="Times New Roman" w:cs="Times New Roman"/>
+          <w:b w:val="0"/>
+          <w:sz w:val="28"/>
+          <w:szCs w:val="28"/>
+        </w:rPr>
+        <w:t xml:space="preserve">Для старта </w:t>
+      </w:r>
+      <w:r>
+        <w:rPr>
+          <w:rFonts w:ascii="Times New Roman" w:hAnsi="Times New Roman" w:cs="Times New Roman"/>
+          <w:b w:val="0"/>
+          <w:sz w:val="28"/>
+          <w:szCs w:val="28"/>
+        </w:rPr>
+        <w:t>должно быть,</w:t>
+      </w:r>
+      <w:r>
+        <w:rPr>
+          <w:rFonts w:ascii="Times New Roman" w:hAnsi="Times New Roman" w:cs="Times New Roman"/>
+          <w:b w:val="0"/>
+          <w:sz w:val="28"/>
+          <w:szCs w:val="28"/>
+        </w:rPr>
+        <w:t xml:space="preserve"> как минимум 3 роли: администратор,</w:t>
+      </w:r>
+      <w:r>
+        <w:rPr>
+          <w:rFonts w:ascii="Times New Roman" w:hAnsi="Times New Roman" w:cs="Times New Roman"/>
+          <w:b w:val="0"/>
+          <w:sz w:val="28"/>
+          <w:szCs w:val="28"/>
+        </w:rPr>
+        <w:t xml:space="preserve"> менеджер</w:t>
+      </w:r>
+      <w:r>
+        <w:rPr>
+          <w:rFonts w:ascii="Times New Roman" w:hAnsi="Times New Roman" w:cs="Times New Roman"/>
+          <w:b w:val="0"/>
+          <w:sz w:val="28"/>
+          <w:szCs w:val="28"/>
+        </w:rPr>
+        <w:t xml:space="preserve"> и</w:t>
+      </w:r>
+      <w:r>
+        <w:rPr>
+          <w:rFonts w:ascii="Times New Roman" w:hAnsi="Times New Roman" w:cs="Times New Roman"/>
+          <w:b w:val="0"/>
+          <w:sz w:val="28"/>
+          <w:szCs w:val="28"/>
+        </w:rPr>
+        <w:t xml:space="preserve"> </w:t>
+      </w:r>
+      <w:r>
+        <w:rPr>
+          <w:rFonts w:ascii="Times New Roman" w:hAnsi="Times New Roman" w:cs="Times New Roman"/>
+          <w:b w:val="0"/>
+          <w:sz w:val="28"/>
+          <w:szCs w:val="28"/>
+        </w:rPr>
+        <w:t>пользователь</w:t>
+      </w:r>
+      <w:r>
+        <w:rPr>
+          <w:rFonts w:ascii="Times New Roman" w:hAnsi="Times New Roman" w:cs="Times New Roman"/>
+          <w:b w:val="0"/>
+          <w:sz w:val="28"/>
+          <w:szCs w:val="28"/>
+        </w:rPr>
+        <w:t xml:space="preserve">. В дальнейшем роли будут добавляться при разработке нового функционала. Должен быть какой-либо интерфейс, позволяющий управлять ролями для каждого отдельного функционального модуля. </w:t>
+      </w:r>
+    </w:p>
+    <w:p>
+      <w:pPr>
+        <w:pStyle w:val="3"/>
+        <w:numPr>
+          <w:ilvl w:val="0"/>
+          <w:numId w:val="3"/>
+        </w:numPr>
+        <w:ind w:left="0" w:right="-1" w:firstLine="709"/>
+        <w:jc w:val="both"/>
+        <w:rPr>
+          <w:rFonts w:ascii="Times New Roman" w:hAnsi="Times New Roman" w:cs="Times New Roman"/>
+          <w:b w:val="0"/>
+          <w:sz w:val="28"/>
+          <w:szCs w:val="28"/>
+        </w:rPr>
+      </w:pPr>
+      <w:r>
+        <w:rPr>
+          <w:rFonts w:ascii="Times New Roman" w:hAnsi="Times New Roman" w:cs="Times New Roman"/>
+          <w:b w:val="0"/>
+          <w:sz w:val="28"/>
+          <w:szCs w:val="28"/>
+        </w:rPr>
+        <w:t>Администратор имеет доступ управления пользователями, ролями настройкой доступа, а также в дальнейшем возможность управления различными справочными данными.</w:t>
+      </w:r>
+      <w:r>
+        <w:rPr>
+          <w:rFonts w:ascii="Times New Roman" w:hAnsi="Times New Roman" w:cs="Times New Roman"/>
+          <w:b w:val="0"/>
+          <w:sz w:val="28"/>
+          <w:szCs w:val="28"/>
+        </w:rPr>
+        <w:t xml:space="preserve"> Также имеет все возможности менеджера.</w:t>
+      </w:r>
+    </w:p>
+    <w:p>
+      <w:pPr>
+        <w:pStyle w:val="3"/>
+        <w:numPr>
+          <w:ilvl w:val="0"/>
+          <w:numId w:val="3"/>
+        </w:numPr>
+        <w:ind w:left="0" w:right="-1" w:firstLine="709"/>
+        <w:jc w:val="both"/>
+        <w:rPr>
+          <w:rFonts w:ascii="Times New Roman" w:hAnsi="Times New Roman" w:cs="Times New Roman"/>
+          <w:b w:val="0"/>
+          <w:sz w:val="28"/>
+          <w:szCs w:val="28"/>
+        </w:rPr>
+      </w:pPr>
+      <w:r>
+        <w:rPr>
+          <w:rFonts w:ascii="Times New Roman" w:hAnsi="Times New Roman" w:cs="Times New Roman"/>
+          <w:b w:val="0"/>
+          <w:sz w:val="28"/>
+          <w:szCs w:val="28"/>
+        </w:rPr>
+        <w:t xml:space="preserve">Менеджер отеля может зарегистрировать свой </w:t>
+      </w:r>
+      <w:r>
+        <w:rPr>
+          <w:rFonts w:ascii="Times New Roman" w:hAnsi="Times New Roman" w:cs="Times New Roman"/>
+          <w:b w:val="0"/>
+          <w:sz w:val="28"/>
+          <w:szCs w:val="28"/>
+        </w:rPr>
+        <w:t>ресторан и</w:t>
+      </w:r>
+      <w:r>
+        <w:rPr>
+          <w:rFonts w:ascii="Times New Roman" w:hAnsi="Times New Roman" w:cs="Times New Roman"/>
+          <w:b w:val="0"/>
+          <w:sz w:val="28"/>
+          <w:szCs w:val="28"/>
+        </w:rPr>
+        <w:t xml:space="preserve"> внести в базу столы и схему их расположения.</w:t>
+      </w:r>
+      <w:r>
+        <w:rPr>
+          <w:rFonts w:ascii="Times New Roman" w:hAnsi="Times New Roman" w:cs="Times New Roman"/>
+          <w:b w:val="0"/>
+          <w:sz w:val="28"/>
+          <w:szCs w:val="28"/>
+        </w:rPr>
+        <w:t xml:space="preserve"> </w:t>
+      </w:r>
+      <w:r>
+        <w:rPr>
+          <w:rFonts w:ascii="Times New Roman" w:hAnsi="Times New Roman" w:cs="Times New Roman"/>
+          <w:b w:val="0"/>
+          <w:sz w:val="28"/>
+          <w:szCs w:val="28"/>
+        </w:rPr>
+        <w:t>М</w:t>
+      </w:r>
+      <w:r>
+        <w:rPr>
+          <w:rFonts w:ascii="Times New Roman" w:hAnsi="Times New Roman" w:cs="Times New Roman"/>
+          <w:b w:val="0"/>
+          <w:sz w:val="28"/>
+          <w:szCs w:val="28"/>
+        </w:rPr>
+        <w:t>енеджер имеет возможность бронировать столики по своему усмотрению</w:t>
+      </w:r>
+      <w:r>
+        <w:rPr>
+          <w:rFonts w:ascii="Times New Roman" w:hAnsi="Times New Roman" w:cs="Times New Roman"/>
+          <w:b w:val="0"/>
+          <w:sz w:val="28"/>
+          <w:szCs w:val="28"/>
+        </w:rPr>
+        <w:t>.</w:t>
+      </w:r>
+      <w:r>
+        <w:rPr>
+          <w:rFonts w:ascii="Times New Roman" w:hAnsi="Times New Roman" w:cs="Times New Roman"/>
+          <w:b w:val="0"/>
+          <w:sz w:val="28"/>
+          <w:szCs w:val="28"/>
+        </w:rPr>
+        <w:t xml:space="preserve"> </w:t>
+      </w:r>
+      <w:r>
+        <w:rPr>
+          <w:rFonts w:ascii="Times New Roman" w:hAnsi="Times New Roman" w:cs="Times New Roman"/>
+          <w:b w:val="0"/>
+          <w:sz w:val="28"/>
+          <w:szCs w:val="28"/>
+        </w:rPr>
+        <w:t xml:space="preserve">Также имеет все возможности </w:t>
+      </w:r>
+      <w:r>
+        <w:rPr>
+          <w:rFonts w:ascii="Times New Roman" w:hAnsi="Times New Roman" w:cs="Times New Roman"/>
+          <w:b w:val="0"/>
+          <w:sz w:val="28"/>
+          <w:szCs w:val="28"/>
+        </w:rPr>
+        <w:t>пользователя</w:t>
+      </w:r>
+      <w:r>
+        <w:rPr>
+          <w:rFonts w:ascii="Times New Roman" w:hAnsi="Times New Roman" w:cs="Times New Roman"/>
+          <w:b w:val="0"/>
+          <w:sz w:val="28"/>
+          <w:szCs w:val="28"/>
+        </w:rPr>
+        <w:t>.</w:t>
+      </w:r>
+    </w:p>
+    <w:p>
+      <w:pPr>
+        <w:pStyle w:val="3"/>
+        <w:numPr>
+          <w:ilvl w:val="0"/>
+          <w:numId w:val="3"/>
+        </w:numPr>
+        <w:ind w:left="0" w:right="-1" w:firstLine="709"/>
+        <w:jc w:val="both"/>
+        <w:rPr>
+          <w:rFonts w:ascii="Times New Roman" w:hAnsi="Times New Roman" w:cs="Times New Roman"/>
+          <w:b w:val="0"/>
+          <w:sz w:val="28"/>
+          <w:szCs w:val="28"/>
+        </w:rPr>
+      </w:pPr>
+      <w:r>
+        <w:rPr>
+          <w:rFonts w:ascii="Times New Roman" w:hAnsi="Times New Roman" w:cs="Times New Roman"/>
+          <w:b w:val="0"/>
+          <w:sz w:val="28"/>
+          <w:szCs w:val="28"/>
+        </w:rPr>
+        <w:t>Пользователь может бронировать столики на определенную дату и время. Также должна быть возможность написания отзывов по отдельным ресторанам.</w:t>
+      </w:r>
+    </w:p>
+    <w:p>
+      <w:pPr>
+        <w:pStyle w:val="3"/>
+        <w:ind w:right="-1"/>
+        <w:jc w:val="both"/>
+        <w:rPr>
+          <w:rFonts w:ascii="Times New Roman" w:hAnsi="Times New Roman" w:cs="Times New Roman"/>
+          <w:b w:val="0"/>
+          <w:sz w:val="28"/>
+          <w:szCs w:val="28"/>
+        </w:rPr>
+      </w:pPr>
+    </w:p>
+    <w:p>
+      <w:pPr>
+        <w:pStyle w:val="3"/>
+        <w:ind w:right="-1" w:firstLine="709"/>
+        <w:jc w:val="both"/>
+        <w:rPr>
+          <w:rFonts w:ascii="Times New Roman" w:hAnsi="Times New Roman" w:cs="Times New Roman"/>
+          <w:sz w:val="28"/>
+          <w:szCs w:val="28"/>
+        </w:rPr>
+      </w:pPr>
+      <w:r>
+        <w:rPr>
+          <w:rFonts w:ascii="Times New Roman" w:hAnsi="Times New Roman" w:cs="Times New Roman"/>
+          <w:sz w:val="28"/>
+          <w:szCs w:val="28"/>
+        </w:rPr>
+        <w:t>1.3 Регистрация пользователей</w:t>
+      </w:r>
+    </w:p>
+    <w:p>
+      <w:pPr>
+        <w:pStyle w:val="3"/>
+        <w:ind w:right="-1" w:firstLine="709"/>
+        <w:jc w:val="both"/>
+        <w:rPr>
+          <w:rFonts w:ascii="Times New Roman" w:hAnsi="Times New Roman" w:cs="Times New Roman"/>
+          <w:b w:val="0"/>
+          <w:sz w:val="28"/>
+          <w:szCs w:val="28"/>
+        </w:rPr>
+      </w:pPr>
+      <w:r>
+        <w:rPr>
+          <w:rFonts w:ascii="Times New Roman" w:hAnsi="Times New Roman" w:cs="Times New Roman"/>
+          <w:b w:val="0"/>
+          <w:sz w:val="28"/>
+          <w:szCs w:val="28"/>
+        </w:rPr>
+        <w:t>Описание функционала</w:t>
+      </w:r>
+      <w:r>
+        <w:rPr>
+          <w:rFonts w:ascii="Times New Roman" w:hAnsi="Times New Roman" w:cs="Times New Roman"/>
+          <w:b w:val="0"/>
+          <w:sz w:val="28"/>
+          <w:szCs w:val="28"/>
+        </w:rPr>
+        <w:t>:</w:t>
+      </w:r>
+    </w:p>
+    <w:p>
+      <w:pPr>
+        <w:pStyle w:val="3"/>
+        <w:numPr>
+          <w:ilvl w:val="0"/>
+          <w:numId w:val="4"/>
+        </w:numPr>
+        <w:ind w:left="0" w:right="-1" w:firstLine="709"/>
+        <w:jc w:val="both"/>
+        <w:rPr>
+          <w:rFonts w:ascii="Times New Roman" w:hAnsi="Times New Roman" w:cs="Times New Roman"/>
+          <w:b w:val="0"/>
+          <w:sz w:val="28"/>
+          <w:szCs w:val="28"/>
+        </w:rPr>
+      </w:pPr>
+      <w:r>
+        <w:rPr>
+          <w:rFonts w:ascii="Times New Roman" w:hAnsi="Times New Roman" w:cs="Times New Roman"/>
+          <w:b w:val="0"/>
+          <w:sz w:val="28"/>
+          <w:szCs w:val="28"/>
+        </w:rPr>
+        <w:t>Регистрация пользователей должна осуществлять 2 способами: через форму регистрации и через добавление администратором.</w:t>
+      </w:r>
+    </w:p>
+    <w:p>
+      <w:pPr>
+        <w:pStyle w:val="3"/>
+        <w:numPr>
+          <w:ilvl w:val="0"/>
+          <w:numId w:val="2"/>
+        </w:numPr>
+        <w:ind w:left="0" w:right="-1" w:firstLine="709"/>
+        <w:jc w:val="both"/>
+        <w:rPr>
+          <w:rFonts w:ascii="Times New Roman" w:hAnsi="Times New Roman" w:cs="Times New Roman"/>
+          <w:b w:val="0"/>
+          <w:sz w:val="28"/>
+          <w:szCs w:val="28"/>
+        </w:rPr>
+      </w:pPr>
+      <w:r>
+        <w:rPr>
+          <w:rFonts w:ascii="Times New Roman" w:hAnsi="Times New Roman" w:cs="Times New Roman"/>
+          <w:b w:val="0"/>
+          <w:sz w:val="28"/>
+          <w:szCs w:val="28"/>
+        </w:rPr>
+        <w:lastRenderedPageBreak/>
+        <w:t xml:space="preserve">Форма регистрации должна содержать следующие поля: логин, </w:t>
+      </w:r>
+      <w:r>
+        <w:rPr>
+          <w:rFonts w:ascii="Times New Roman" w:hAnsi="Times New Roman" w:cs="Times New Roman"/>
+          <w:b w:val="0"/>
+          <w:sz w:val="28"/>
+          <w:szCs w:val="28"/>
+          <w:lang w:val="en-US"/>
+        </w:rPr>
+        <w:t>email</w:t>
+      </w:r>
+      <w:r>
+        <w:rPr>
+          <w:rFonts w:ascii="Times New Roman" w:hAnsi="Times New Roman" w:cs="Times New Roman"/>
+          <w:b w:val="0"/>
+          <w:sz w:val="28"/>
+          <w:szCs w:val="28"/>
+        </w:rPr>
+        <w:t xml:space="preserve">, </w:t>
+      </w:r>
+      <w:r>
+        <w:rPr>
+          <w:rFonts w:ascii="Times New Roman" w:hAnsi="Times New Roman" w:cs="Times New Roman"/>
+          <w:b w:val="0"/>
+          <w:sz w:val="28"/>
+          <w:szCs w:val="28"/>
+        </w:rPr>
+        <w:t xml:space="preserve">ФИО, телефон </w:t>
+      </w:r>
+      <w:r>
+        <w:rPr>
+          <w:rFonts w:ascii="Times New Roman" w:hAnsi="Times New Roman" w:cs="Times New Roman"/>
+          <w:b w:val="0"/>
+          <w:sz w:val="28"/>
+          <w:szCs w:val="28"/>
+        </w:rPr>
+        <w:t xml:space="preserve">и ввод пароля (пароль вводится 1 раз с возможностью просмотра пароля). После регистрации пользователю присваивается </w:t>
+      </w:r>
+      <w:proofErr w:type="spellStart"/>
+      <w:r>
+        <w:rPr>
+          <w:rFonts w:ascii="Times New Roman" w:hAnsi="Times New Roman" w:cs="Times New Roman"/>
+          <w:b w:val="0"/>
+          <w:sz w:val="28"/>
+          <w:szCs w:val="28"/>
+        </w:rPr>
+        <w:t>по-умолчанию</w:t>
+      </w:r>
+      <w:proofErr w:type="spellEnd"/>
+      <w:r>
+        <w:rPr>
+          <w:rFonts w:ascii="Times New Roman" w:hAnsi="Times New Roman" w:cs="Times New Roman"/>
+          <w:b w:val="0"/>
+          <w:sz w:val="28"/>
+          <w:szCs w:val="28"/>
+        </w:rPr>
+        <w:t xml:space="preserve"> роль –пользователь. Бонус: добавить возможность автоматической генерации пароля и проверки его сложности.</w:t>
+      </w:r>
+    </w:p>
+    <w:p>
+      <w:pPr>
+        <w:pStyle w:val="3"/>
+        <w:numPr>
+          <w:ilvl w:val="0"/>
+          <w:numId w:val="2"/>
+        </w:numPr>
+        <w:ind w:left="0" w:right="-1" w:firstLine="709"/>
+        <w:jc w:val="both"/>
+        <w:rPr>
+          <w:rFonts w:ascii="Times New Roman" w:hAnsi="Times New Roman" w:cs="Times New Roman"/>
+          <w:b w:val="0"/>
+          <w:sz w:val="28"/>
+          <w:szCs w:val="28"/>
+        </w:rPr>
+      </w:pPr>
+      <w:r>
+        <w:rPr>
+          <w:rFonts w:ascii="Times New Roman" w:hAnsi="Times New Roman" w:cs="Times New Roman"/>
+          <w:b w:val="0"/>
+          <w:sz w:val="28"/>
+          <w:szCs w:val="28"/>
+        </w:rPr>
+        <w:t>После первого входа в систему должно быть предложен функционал для заполнения основных полей личного кабинета</w:t>
+      </w:r>
+      <w:r>
+        <w:rPr>
+          <w:rFonts w:ascii="Times New Roman" w:hAnsi="Times New Roman" w:cs="Times New Roman"/>
+          <w:b w:val="0"/>
+          <w:sz w:val="28"/>
+          <w:szCs w:val="28"/>
+        </w:rPr>
+        <w:t>.</w:t>
+      </w:r>
+      <w:r>
+        <w:rPr>
+          <w:rFonts w:ascii="Times New Roman" w:hAnsi="Times New Roman" w:cs="Times New Roman"/>
+          <w:b w:val="0"/>
+          <w:sz w:val="28"/>
+          <w:szCs w:val="28"/>
+        </w:rPr>
+        <w:t xml:space="preserve"> </w:t>
+      </w:r>
+    </w:p>
+    <w:p>
+      <w:pPr>
+        <w:pStyle w:val="3"/>
+        <w:ind w:left="709" w:right="-1"/>
+        <w:jc w:val="both"/>
+        <w:rPr>
+          <w:rFonts w:ascii="Times New Roman" w:hAnsi="Times New Roman" w:cs="Times New Roman"/>
+          <w:b w:val="0"/>
+          <w:sz w:val="28"/>
+          <w:szCs w:val="28"/>
+        </w:rPr>
+      </w:pPr>
+    </w:p>
+    <w:p>
+      <w:pPr>
+        <w:pStyle w:val="3"/>
+        <w:ind w:left="709" w:right="-1"/>
+        <w:jc w:val="both"/>
+        <w:rPr>
+          <w:rFonts w:ascii="Times New Roman" w:hAnsi="Times New Roman" w:cs="Times New Roman"/>
+          <w:sz w:val="28"/>
+          <w:szCs w:val="28"/>
+        </w:rPr>
+      </w:pPr>
+      <w:r>
+        <w:rPr>
+          <w:rFonts w:ascii="Times New Roman" w:hAnsi="Times New Roman" w:cs="Times New Roman"/>
+          <w:sz w:val="28"/>
+          <w:szCs w:val="28"/>
+        </w:rPr>
+        <w:t>1.4 Авторизация пользователей</w:t>
+      </w:r>
+    </w:p>
+    <w:p>
+      <w:pPr>
+        <w:pStyle w:val="3"/>
+        <w:ind w:right="-1" w:firstLine="709"/>
+        <w:jc w:val="both"/>
+        <w:rPr>
+          <w:rFonts w:ascii="Times New Roman" w:hAnsi="Times New Roman" w:cs="Times New Roman"/>
+          <w:b w:val="0"/>
+          <w:sz w:val="28"/>
+          <w:szCs w:val="28"/>
+        </w:rPr>
+      </w:pPr>
+      <w:r>
+        <w:rPr>
+          <w:rFonts w:ascii="Times New Roman" w:hAnsi="Times New Roman" w:cs="Times New Roman"/>
+          <w:b w:val="0"/>
+          <w:sz w:val="28"/>
+          <w:szCs w:val="28"/>
+        </w:rPr>
+        <w:t xml:space="preserve">Описание функционала: </w:t>
+      </w:r>
+    </w:p>
+    <w:p>
+      <w:pPr>
+        <w:pStyle w:val="3"/>
+        <w:numPr>
+          <w:ilvl w:val="0"/>
+          <w:numId w:val="5"/>
+        </w:numPr>
+        <w:ind w:left="0" w:right="-1" w:firstLine="709"/>
+        <w:jc w:val="both"/>
+        <w:rPr>
+          <w:rFonts w:ascii="Times New Roman" w:hAnsi="Times New Roman" w:cs="Times New Roman"/>
+          <w:b w:val="0"/>
+          <w:sz w:val="28"/>
+          <w:szCs w:val="28"/>
+        </w:rPr>
+      </w:pPr>
+      <w:r>
+        <w:rPr>
+          <w:rFonts w:ascii="Times New Roman" w:hAnsi="Times New Roman" w:cs="Times New Roman"/>
+          <w:b w:val="0"/>
+          <w:sz w:val="28"/>
+          <w:szCs w:val="28"/>
+        </w:rPr>
+        <w:t>Авторизация состоит из ввода 2 полей: логин</w:t>
+      </w:r>
+      <w:r>
+        <w:rPr>
+          <w:rFonts w:ascii="Times New Roman" w:hAnsi="Times New Roman" w:cs="Times New Roman"/>
+          <w:b w:val="0"/>
+          <w:sz w:val="28"/>
+          <w:szCs w:val="28"/>
+        </w:rPr>
+        <w:t xml:space="preserve"> и</w:t>
+      </w:r>
+      <w:r>
+        <w:rPr>
+          <w:rFonts w:ascii="Times New Roman" w:hAnsi="Times New Roman" w:cs="Times New Roman"/>
+          <w:b w:val="0"/>
+          <w:sz w:val="28"/>
+          <w:szCs w:val="28"/>
+        </w:rPr>
+        <w:t xml:space="preserve"> пароль. </w:t>
+      </w:r>
+    </w:p>
+    <w:p>
+      <w:pPr>
+        <w:pStyle w:val="3"/>
+        <w:ind w:left="709" w:right="-1"/>
+        <w:jc w:val="both"/>
+        <w:rPr>
+          <w:rFonts w:ascii="Times New Roman" w:hAnsi="Times New Roman" w:cs="Times New Roman"/>
+          <w:b w:val="0"/>
+          <w:sz w:val="28"/>
+          <w:szCs w:val="28"/>
+        </w:rPr>
+      </w:pPr>
+      <w:r>
+        <w:rPr>
+          <w:rFonts w:ascii="Times New Roman" w:hAnsi="Times New Roman" w:cs="Times New Roman"/>
+          <w:b w:val="0"/>
+          <w:sz w:val="28"/>
+          <w:szCs w:val="28"/>
+        </w:rPr>
+        <w:t xml:space="preserve"> </w:t>
+      </w:r>
+    </w:p>
+    <w:p>
+      <w:pPr>
+        <w:pStyle w:val="3"/>
+        <w:ind w:left="709" w:right="-1"/>
+        <w:jc w:val="both"/>
+        <w:rPr>
+          <w:rFonts w:ascii="Times New Roman" w:hAnsi="Times New Roman" w:cs="Times New Roman"/>
+          <w:b w:val="0"/>
+          <w:sz w:val="28"/>
+          <w:szCs w:val="28"/>
+        </w:rPr>
+      </w:pPr>
+    </w:p>
+    <w:p>
+      <w:pPr>
+        <w:pStyle w:val="3"/>
+        <w:ind w:right="-1" w:firstLine="709"/>
+        <w:jc w:val="both"/>
+        <w:rPr>
+          <w:rFonts w:ascii="Times New Roman" w:hAnsi="Times New Roman" w:cs="Times New Roman"/>
+        </w:rPr>
+      </w:pPr>
+    </w:p>
+    <w:p>
+      <w:pPr>
+        <w:pStyle w:val="3"/>
+        <w:ind w:right="-1" w:firstLine="709"/>
+        <w:jc w:val="both"/>
+        <w:rPr>
+          <w:rFonts w:ascii="Times New Roman" w:hAnsi="Times New Roman" w:cs="Times New Roman"/>
+          <w:sz w:val="28"/>
+          <w:szCs w:val="28"/>
+        </w:rPr>
+      </w:pPr>
+      <w:r>
+        <w:rPr>
+          <w:rFonts w:ascii="Times New Roman" w:hAnsi="Times New Roman" w:cs="Times New Roman"/>
+          <w:sz w:val="28"/>
+          <w:szCs w:val="28"/>
+        </w:rPr>
+        <w:t>1.6 Удаление аккаунта.</w:t>
+      </w:r>
+    </w:p>
+    <w:p>
+      <w:pPr>
+        <w:pStyle w:val="3"/>
+        <w:ind w:right="-1" w:firstLine="709"/>
+        <w:jc w:val="both"/>
+        <w:rPr>
+          <w:rFonts w:ascii="Times New Roman" w:hAnsi="Times New Roman" w:cs="Times New Roman"/>
+          <w:b w:val="0"/>
+          <w:sz w:val="28"/>
+          <w:szCs w:val="28"/>
+        </w:rPr>
+      </w:pPr>
+      <w:r>
+        <w:rPr>
+          <w:rFonts w:ascii="Times New Roman" w:hAnsi="Times New Roman" w:cs="Times New Roman"/>
+          <w:b w:val="0"/>
+          <w:sz w:val="28"/>
+          <w:szCs w:val="28"/>
+        </w:rPr>
+        <w:t xml:space="preserve">Описание функционала: </w:t>
+      </w:r>
+    </w:p>
+    <w:p>
+      <w:pPr>
+        <w:pStyle w:val="3"/>
+        <w:numPr>
+          <w:ilvl w:val="0"/>
+          <w:numId w:val="7"/>
+        </w:numPr>
+        <w:ind w:left="0" w:right="-1" w:firstLine="709"/>
+        <w:jc w:val="both"/>
+        <w:rPr>
+          <w:rFonts w:ascii="Times New Roman" w:hAnsi="Times New Roman" w:cs="Times New Roman"/>
+          <w:sz w:val="28"/>
+          <w:szCs w:val="22"/>
+        </w:rPr>
+      </w:pPr>
+      <w:r>
+        <w:rPr>
+          <w:rFonts w:ascii="Times New Roman" w:hAnsi="Times New Roman" w:cs="Times New Roman"/>
+          <w:b w:val="0"/>
+          <w:sz w:val="28"/>
+          <w:szCs w:val="22"/>
+        </w:rPr>
+        <w:t>Удалять аккаунт есть возможность у пользователя и у администратора.</w:t>
+      </w:r>
+    </w:p>
+    <w:p>
+      <w:pPr>
+        <w:pStyle w:val="3"/>
+        <w:numPr>
+          <w:ilvl w:val="0"/>
+          <w:numId w:val="7"/>
+        </w:numPr>
+        <w:ind w:left="0" w:right="-1" w:firstLine="709"/>
+        <w:jc w:val="both"/>
+        <w:rPr>
+          <w:rFonts w:ascii="Times New Roman" w:hAnsi="Times New Roman" w:cs="Times New Roman"/>
+          <w:sz w:val="28"/>
+          <w:szCs w:val="22"/>
+        </w:rPr>
+      </w:pPr>
+      <w:r>
+        <w:rPr>
+          <w:rFonts w:ascii="Times New Roman" w:hAnsi="Times New Roman" w:cs="Times New Roman"/>
+          <w:b w:val="0"/>
+          <w:bCs w:val="0"/>
+          <w:sz w:val="28"/>
+          <w:szCs w:val="22"/>
+        </w:rPr>
+        <w:t>При удалении аккаунта рассматривается два варианта</w:t>
+      </w:r>
+      <w:r>
+        <w:rPr>
+          <w:rFonts w:ascii="Times New Roman" w:hAnsi="Times New Roman" w:cs="Times New Roman"/>
+          <w:b w:val="0"/>
+          <w:bCs w:val="0"/>
+          <w:sz w:val="28"/>
+          <w:szCs w:val="22"/>
+        </w:rPr>
+        <w:t xml:space="preserve">: </w:t>
+      </w:r>
+    </w:p>
+    <w:p>
+      <w:pPr>
+        <w:pStyle w:val="3"/>
+        <w:numPr>
+          <w:ilvl w:val="0"/>
+          <w:numId w:val="9"/>
+        </w:numPr>
+        <w:ind w:right="-1"/>
+        <w:jc w:val="both"/>
+        <w:rPr>
+          <w:rFonts w:ascii="Times New Roman" w:hAnsi="Times New Roman" w:cs="Times New Roman"/>
+          <w:sz w:val="28"/>
+          <w:szCs w:val="22"/>
+        </w:rPr>
+      </w:pPr>
+      <w:r>
+        <w:rPr>
+          <w:rFonts w:ascii="Times New Roman" w:hAnsi="Times New Roman" w:cs="Times New Roman"/>
+          <w:b w:val="0"/>
+          <w:sz w:val="28"/>
+          <w:szCs w:val="22"/>
+        </w:rPr>
+        <w:t>Если у этого аккаунта была роль менеджер, то статус аккаунта переводиться в неактивный.</w:t>
+      </w:r>
+    </w:p>
+    <w:p>
+      <w:pPr>
+        <w:pStyle w:val="3"/>
+        <w:numPr>
+          <w:ilvl w:val="0"/>
+          <w:numId w:val="9"/>
+        </w:numPr>
+        <w:ind w:right="-1"/>
+        <w:jc w:val="both"/>
+        <w:rPr>
+          <w:rFonts w:ascii="Times New Roman" w:hAnsi="Times New Roman" w:cs="Times New Roman"/>
+          <w:sz w:val="28"/>
+          <w:szCs w:val="22"/>
+        </w:rPr>
+      </w:pPr>
+      <w:r>
+        <w:rPr>
+          <w:rFonts w:ascii="Times New Roman" w:hAnsi="Times New Roman" w:cs="Times New Roman"/>
+          <w:b w:val="0"/>
+          <w:sz w:val="28"/>
+          <w:szCs w:val="22"/>
+        </w:rPr>
+        <w:t>В противном случае удаляется полностью.</w:t>
+      </w:r>
+    </w:p>
+    <w:p>
+      <w:pPr>
+        <w:pStyle w:val="3"/>
+        <w:ind w:left="709" w:right="-1"/>
+        <w:jc w:val="both"/>
+        <w:rPr>
+          <w:rFonts w:ascii="Times New Roman" w:hAnsi="Times New Roman" w:cs="Times New Roman"/>
+          <w:b w:val="0"/>
+          <w:bCs w:val="0"/>
+          <w:sz w:val="28"/>
+          <w:szCs w:val="22"/>
+        </w:rPr>
+      </w:pPr>
+    </w:p>
+    <w:p>
+      <w:pPr>
+        <w:pStyle w:val="3"/>
+        <w:ind w:left="709" w:right="-1"/>
+        <w:jc w:val="both"/>
+        <w:rPr>
+          <w:rFonts w:ascii="Times New Roman" w:hAnsi="Times New Roman" w:cs="Times New Roman"/>
+          <w:sz w:val="28"/>
+          <w:szCs w:val="22"/>
+        </w:rPr>
+      </w:pPr>
+      <w:r>
+        <w:rPr>
+          <w:rFonts w:ascii="Times New Roman" w:hAnsi="Times New Roman" w:cs="Times New Roman"/>
+          <w:sz w:val="28"/>
+          <w:szCs w:val="22"/>
+        </w:rPr>
+        <w:t>1.7 Личный кабинет пользователя.</w:t>
+      </w:r>
+    </w:p>
+    <w:p>
+      <w:pPr>
+        <w:pStyle w:val="3"/>
+        <w:ind w:right="-1" w:firstLine="709"/>
+        <w:jc w:val="both"/>
+        <w:rPr>
+          <w:rFonts w:ascii="Times New Roman" w:hAnsi="Times New Roman" w:cs="Times New Roman"/>
+          <w:b w:val="0"/>
+          <w:sz w:val="28"/>
+          <w:szCs w:val="28"/>
+        </w:rPr>
+      </w:pPr>
+      <w:r>
+        <w:rPr>
+          <w:rFonts w:ascii="Times New Roman" w:hAnsi="Times New Roman" w:cs="Times New Roman"/>
+          <w:b w:val="0"/>
+          <w:sz w:val="28"/>
+          <w:szCs w:val="28"/>
+        </w:rPr>
+        <w:t xml:space="preserve">Описание функционала: </w:t>
+      </w:r>
+    </w:p>
+    <w:p>
+      <w:pPr>
+        <w:pStyle w:val="3"/>
+        <w:numPr>
+          <w:ilvl w:val="0"/>
+          <w:numId w:val="8"/>
+        </w:numPr>
+        <w:ind w:left="0" w:right="-1" w:firstLine="709"/>
+        <w:jc w:val="both"/>
+        <w:rPr>
+          <w:rFonts w:ascii="Times New Roman" w:hAnsi="Times New Roman" w:cs="Times New Roman"/>
+          <w:sz w:val="28"/>
+          <w:szCs w:val="22"/>
+        </w:rPr>
+      </w:pPr>
+      <w:r>
+        <w:rPr>
+          <w:rFonts w:ascii="Times New Roman" w:hAnsi="Times New Roman" w:cs="Times New Roman"/>
+          <w:b w:val="0"/>
+          <w:bCs w:val="0"/>
+          <w:sz w:val="28"/>
+          <w:szCs w:val="22"/>
+        </w:rPr>
+        <w:t>Личный кабинет пользователя должен предоставлять функционал для редактирования данных авторизированного пользователя, Авторизированный пользователь должен иметь доступ редактировать все свои данные кроме</w:t>
+      </w:r>
+      <w:r>
+        <w:rPr>
+          <w:rFonts w:ascii="Times New Roman" w:hAnsi="Times New Roman" w:cs="Times New Roman"/>
+          <w:sz w:val="28"/>
+          <w:szCs w:val="22"/>
+        </w:rPr>
+        <w:t xml:space="preserve"> </w:t>
+      </w:r>
+      <w:r>
+        <w:rPr>
+          <w:rFonts w:ascii="Times New Roman" w:hAnsi="Times New Roman" w:cs="Times New Roman"/>
+          <w:sz w:val="28"/>
+          <w:szCs w:val="22"/>
+          <w:lang w:val="en-US"/>
+        </w:rPr>
+        <w:t>id</w:t>
+      </w:r>
+      <w:r>
+        <w:rPr>
+          <w:rFonts w:ascii="Times New Roman" w:hAnsi="Times New Roman" w:cs="Times New Roman"/>
+          <w:b w:val="0"/>
+          <w:bCs w:val="0"/>
+          <w:sz w:val="28"/>
+          <w:szCs w:val="22"/>
+        </w:rPr>
+        <w:t>,</w:t>
+      </w:r>
+      <w:r>
+        <w:rPr>
+          <w:rFonts w:ascii="Times New Roman" w:hAnsi="Times New Roman" w:cs="Times New Roman"/>
+          <w:b w:val="0"/>
+          <w:bCs w:val="0"/>
+          <w:sz w:val="28"/>
+          <w:szCs w:val="22"/>
+        </w:rPr>
+        <w:t xml:space="preserve"> </w:t>
+      </w:r>
+      <w:r>
+        <w:rPr>
+          <w:rFonts w:ascii="Times New Roman" w:hAnsi="Times New Roman" w:cs="Times New Roman"/>
+          <w:sz w:val="28"/>
+          <w:szCs w:val="22"/>
+        </w:rPr>
+        <w:t>логина</w:t>
+      </w:r>
+      <w:r>
+        <w:rPr>
+          <w:rFonts w:ascii="Times New Roman" w:hAnsi="Times New Roman" w:cs="Times New Roman"/>
+          <w:sz w:val="28"/>
+          <w:szCs w:val="22"/>
+        </w:rPr>
+        <w:t>, статуса, роли</w:t>
+      </w:r>
+      <w:r>
+        <w:rPr>
+          <w:rFonts w:ascii="Times New Roman" w:hAnsi="Times New Roman" w:cs="Times New Roman"/>
+          <w:b w:val="0"/>
+          <w:bCs w:val="0"/>
+          <w:sz w:val="28"/>
+          <w:szCs w:val="22"/>
+        </w:rPr>
+        <w:t xml:space="preserve">. </w:t>
+      </w:r>
+    </w:p>
+    <w:p>
+      <w:pPr>
+        <w:pStyle w:val="3"/>
+        <w:numPr>
+          <w:ilvl w:val="0"/>
+          <w:numId w:val="8"/>
+        </w:numPr>
+        <w:ind w:left="0" w:right="-1" w:firstLine="709"/>
+        <w:jc w:val="both"/>
+        <w:rPr>
+          <w:rFonts w:ascii="Times New Roman" w:hAnsi="Times New Roman" w:cs="Times New Roman"/>
+          <w:sz w:val="28"/>
+          <w:szCs w:val="22"/>
+        </w:rPr>
+      </w:pPr>
+      <w:r>
+        <w:rPr>
+          <w:rFonts w:ascii="Times New Roman" w:hAnsi="Times New Roman" w:cs="Times New Roman"/>
+          <w:b w:val="0"/>
+          <w:bCs w:val="0"/>
+          <w:sz w:val="28"/>
+          <w:szCs w:val="22"/>
+        </w:rPr>
+        <w:t>Также в</w:t>
+      </w:r>
+      <w:r>
+        <w:rPr>
+          <w:rFonts w:ascii="Times New Roman" w:hAnsi="Times New Roman" w:cs="Times New Roman"/>
+          <w:b w:val="0"/>
+          <w:bCs w:val="0"/>
+          <w:sz w:val="28"/>
+          <w:szCs w:val="22"/>
+        </w:rPr>
+        <w:t xml:space="preserve"> личном кабинете должна быть сделана отдельная форма для изменения пароля. После изменения пароля пользователю должно уходить письмо на почту и перекидывать на форму авторизации для ввода новых данных.</w:t>
+      </w:r>
+    </w:p>
+    <w:p>
+      <w:pPr>
+        <w:pStyle w:val="3"/>
+        <w:ind w:right="-1"/>
+        <w:jc w:val="both"/>
+        <w:rPr>
+          <w:rFonts w:ascii="Times New Roman" w:hAnsi="Times New Roman" w:cs="Times New Roman"/>
+          <w:b w:val="0"/>
+          <w:bCs w:val="0"/>
+          <w:sz w:val="28"/>
+          <w:szCs w:val="22"/>
+        </w:rPr>
+      </w:pPr>
+    </w:p>
+    <w:p>
+      <w:pPr>
+        <w:pStyle w:val="3"/>
+        <w:ind w:right="-1"/>
+        <w:jc w:val="both"/>
+        <w:rPr>
+          <w:rFonts w:ascii="Times New Roman" w:hAnsi="Times New Roman" w:cs="Times New Roman"/>
+          <w:b w:val="0"/>
+          <w:bCs w:val="0"/>
+          <w:sz w:val="28"/>
+          <w:szCs w:val="22"/>
+          <w:lang w:val="en-US"/>
+        </w:rPr>
+      </w:pPr>
+    </w:p>
+    <w:p>
+      <w:pPr>
+        <w:pStyle w:val="3"/>
+        <w:numPr>
+          <w:ilvl w:val="0"/>
+          <w:numId w:val="1"/>
+        </w:numPr>
+        <w:ind w:left="0" w:right="-1" w:firstLine="709"/>
+        <w:jc w:val="both"/>
+        <w:rPr>
+          <w:rFonts w:ascii="Times New Roman" w:hAnsi="Times New Roman" w:cs="Times New Roman"/>
+          <w:sz w:val="28"/>
+          <w:szCs w:val="28"/>
+        </w:rPr>
+      </w:pPr>
+      <w:r>
+        <w:rPr>
+          <w:rFonts w:ascii="Times New Roman" w:hAnsi="Times New Roman" w:cs="Times New Roman"/>
+          <w:sz w:val="28"/>
+          <w:szCs w:val="28"/>
+        </w:rPr>
+        <w:t xml:space="preserve">Модуль </w:t>
+      </w:r>
+      <w:r>
+        <w:rPr>
+          <w:rFonts w:ascii="Times New Roman" w:hAnsi="Times New Roman" w:cs="Times New Roman"/>
+          <w:sz w:val="28"/>
+          <w:szCs w:val="28"/>
+        </w:rPr>
+        <w:t>заказа столика</w:t>
+      </w:r>
+    </w:p>
+    <w:p>
+      <w:pPr>
+        <w:pStyle w:val="3"/>
+        <w:ind w:right="-1" w:firstLine="709"/>
+        <w:jc w:val="both"/>
+        <w:rPr>
+          <w:rFonts w:ascii="Times New Roman" w:hAnsi="Times New Roman" w:cs="Times New Roman"/>
+          <w:b w:val="0"/>
+          <w:sz w:val="28"/>
+          <w:szCs w:val="28"/>
+        </w:rPr>
+      </w:pPr>
+      <w:r>
+        <w:rPr>
+          <w:rFonts w:ascii="Times New Roman" w:hAnsi="Times New Roman" w:cs="Times New Roman"/>
+          <w:b w:val="0"/>
+          <w:sz w:val="28"/>
+          <w:szCs w:val="28"/>
+        </w:rPr>
+        <w:t xml:space="preserve">Модуль предоставляет общий функционал для </w:t>
+      </w:r>
+      <w:r>
+        <w:rPr>
+          <w:rFonts w:ascii="Times New Roman" w:hAnsi="Times New Roman" w:cs="Times New Roman"/>
+          <w:b w:val="0"/>
+          <w:sz w:val="28"/>
+          <w:szCs w:val="28"/>
+        </w:rPr>
+        <w:t>заказа столика в ресторане.</w:t>
+      </w:r>
+    </w:p>
+    <w:p>
+      <w:pPr>
+        <w:pStyle w:val="3"/>
+        <w:ind w:right="-1" w:firstLine="709"/>
+        <w:jc w:val="both"/>
+        <w:rPr>
+          <w:rFonts w:ascii="Times New Roman" w:hAnsi="Times New Roman" w:cs="Times New Roman"/>
+        </w:rPr>
+      </w:pPr>
+      <w:r>
+        <w:rPr>
+          <w:rFonts w:ascii="Times New Roman" w:hAnsi="Times New Roman" w:cs="Times New Roman"/>
+        </w:rPr>
+        <w:tab/>
+      </w:r>
+    </w:p>
+    <w:p>
+      <w:pPr>
+        <w:pStyle w:val="3"/>
+        <w:ind w:right="-1" w:firstLine="709"/>
+        <w:jc w:val="both"/>
+        <w:rPr>
+          <w:rFonts w:ascii="Times New Roman" w:hAnsi="Times New Roman" w:cs="Times New Roman"/>
+          <w:sz w:val="28"/>
+          <w:lang w:val="en-US"/>
+        </w:rPr>
+      </w:pPr>
+      <w:r>
+        <w:rPr>
+          <w:rFonts w:ascii="Times New Roman" w:hAnsi="Times New Roman" w:cs="Times New Roman"/>
+          <w:sz w:val="28"/>
+        </w:rPr>
+        <w:t xml:space="preserve">1.1 </w:t>
+      </w:r>
+      <w:r>
+        <w:rPr>
+          <w:rFonts w:ascii="Times New Roman" w:hAnsi="Times New Roman" w:cs="Times New Roman"/>
+          <w:sz w:val="28"/>
+        </w:rPr>
+        <w:t>Список полей</w:t>
+      </w:r>
+      <w:r>
+        <w:rPr>
+          <w:rFonts w:ascii="Times New Roman" w:hAnsi="Times New Roman" w:cs="Times New Roman"/>
+          <w:sz w:val="28"/>
+        </w:rPr>
+        <w:t xml:space="preserve"> заказа</w:t>
+      </w:r>
+      <w:r>
+        <w:rPr>
+          <w:rFonts w:ascii="Times New Roman" w:hAnsi="Times New Roman" w:cs="Times New Roman"/>
+          <w:sz w:val="28"/>
+          <w:lang w:val="en-US"/>
+        </w:rPr>
+        <w:t>:</w:t>
+      </w:r>
+    </w:p>
+    <w:p>
+      <w:pPr>
+        <w:pStyle w:val="3"/>
+        <w:numPr>
+          <w:ilvl w:val="0"/>
+          <w:numId w:val="2"/>
+        </w:numPr>
+        <w:ind w:left="0" w:right="-1" w:firstLine="709"/>
+        <w:jc w:val="both"/>
+        <w:rPr>
+          <w:rFonts w:ascii="Times New Roman" w:hAnsi="Times New Roman" w:cs="Times New Roman"/>
+          <w:b w:val="0"/>
+          <w:sz w:val="28"/>
+          <w:szCs w:val="28"/>
+        </w:rPr>
+      </w:pPr>
+      <w:r>
+        <w:rPr>
+          <w:rFonts w:ascii="Times New Roman" w:hAnsi="Times New Roman" w:cs="Times New Roman"/>
+          <w:b w:val="0"/>
+          <w:sz w:val="28"/>
+          <w:szCs w:val="28"/>
+          <w:lang w:val="en-US"/>
+        </w:rPr>
+        <w:t>id</w:t>
+      </w:r>
+    </w:p>
+    <w:p>
+      <w:pPr>
+        <w:pStyle w:val="3"/>
+        <w:numPr>
+          <w:ilvl w:val="0"/>
+          <w:numId w:val="2"/>
+        </w:numPr>
+        <w:ind w:left="0" w:right="-1" w:firstLine="709"/>
+        <w:jc w:val="both"/>
+        <w:rPr>
+          <w:rFonts w:ascii="Times New Roman" w:hAnsi="Times New Roman" w:cs="Times New Roman"/>
+          <w:b w:val="0"/>
+          <w:sz w:val="28"/>
+          <w:szCs w:val="28"/>
+        </w:rPr>
+      </w:pPr>
+      <w:r>
+        <w:rPr>
+          <w:rFonts w:ascii="Times New Roman" w:hAnsi="Times New Roman" w:cs="Times New Roman"/>
+          <w:b w:val="0"/>
+          <w:sz w:val="28"/>
+          <w:szCs w:val="28"/>
+        </w:rPr>
+        <w:t>количество гостей</w:t>
+      </w:r>
+    </w:p>
+    <w:p>
+      <w:pPr>
+        <w:pStyle w:val="3"/>
+        <w:numPr>
+          <w:ilvl w:val="0"/>
+          <w:numId w:val="2"/>
+        </w:numPr>
+        <w:ind w:left="0" w:right="-1" w:firstLine="709"/>
+        <w:jc w:val="both"/>
+        <w:rPr>
+          <w:rFonts w:ascii="Times New Roman" w:hAnsi="Times New Roman" w:cs="Times New Roman"/>
+          <w:b w:val="0"/>
+          <w:sz w:val="28"/>
+          <w:szCs w:val="28"/>
+        </w:rPr>
+      </w:pPr>
+      <w:r>
+        <w:rPr>
+          <w:rFonts w:ascii="Times New Roman" w:hAnsi="Times New Roman" w:cs="Times New Roman"/>
+          <w:b w:val="0"/>
+          <w:sz w:val="28"/>
+          <w:szCs w:val="28"/>
+        </w:rPr>
+        <w:t xml:space="preserve">время начала </w:t>
+      </w:r>
+    </w:p>
+    <w:p>
+      <w:pPr>
+        <w:pStyle w:val="3"/>
+        <w:numPr>
+          <w:ilvl w:val="0"/>
+          <w:numId w:val="2"/>
+        </w:numPr>
+        <w:ind w:left="0" w:right="-1" w:firstLine="709"/>
+        <w:jc w:val="both"/>
+        <w:rPr>
+          <w:rFonts w:ascii="Times New Roman" w:hAnsi="Times New Roman" w:cs="Times New Roman"/>
+          <w:b w:val="0"/>
+          <w:sz w:val="28"/>
+          <w:szCs w:val="28"/>
+        </w:rPr>
+      </w:pPr>
+      <w:r>
+        <w:rPr>
+          <w:rFonts w:ascii="Times New Roman" w:hAnsi="Times New Roman" w:cs="Times New Roman"/>
+          <w:b w:val="0"/>
+          <w:sz w:val="28"/>
+          <w:szCs w:val="28"/>
+        </w:rPr>
+        <w:t>время конца</w:t>
+      </w:r>
+    </w:p>
+    <w:p>
+      <w:pPr>
+        <w:pStyle w:val="3"/>
+        <w:numPr>
+          <w:ilvl w:val="0"/>
+          <w:numId w:val="2"/>
+        </w:numPr>
+        <w:ind w:left="0" w:right="-1" w:firstLine="709"/>
+        <w:jc w:val="both"/>
+        <w:rPr>
+          <w:rFonts w:ascii="Times New Roman" w:hAnsi="Times New Roman" w:cs="Times New Roman"/>
+          <w:b w:val="0"/>
+          <w:sz w:val="28"/>
+          <w:szCs w:val="28"/>
+        </w:rPr>
+      </w:pPr>
+      <w:r>
+        <w:rPr>
+          <w:rFonts w:ascii="Times New Roman" w:hAnsi="Times New Roman" w:cs="Times New Roman"/>
+          <w:b w:val="0"/>
+          <w:sz w:val="28"/>
+          <w:szCs w:val="28"/>
+        </w:rPr>
+        <w:t>статус (забронирован, отменен)</w:t>
+      </w:r>
+    </w:p>
+    <w:p>
+      <w:pPr>
+        <w:pStyle w:val="3"/>
+        <w:numPr>
+          <w:ilvl w:val="0"/>
+          <w:numId w:val="2"/>
+        </w:numPr>
+        <w:ind w:left="0" w:right="-1" w:firstLine="709"/>
+        <w:jc w:val="both"/>
+        <w:rPr>
+          <w:rFonts w:ascii="Times New Roman" w:hAnsi="Times New Roman" w:cs="Times New Roman"/>
+          <w:b w:val="0"/>
+          <w:sz w:val="28"/>
+          <w:szCs w:val="28"/>
+        </w:rPr>
+      </w:pPr>
+      <w:r>
+        <w:rPr>
+          <w:rFonts w:ascii="Times New Roman" w:hAnsi="Times New Roman" w:cs="Times New Roman"/>
+          <w:b w:val="0"/>
+          <w:sz w:val="28"/>
+          <w:szCs w:val="28"/>
+        </w:rPr>
+        <w:t>номер стола</w:t>
+      </w:r>
+    </w:p>
+    <w:p>
+      <w:pPr>
+        <w:pStyle w:val="3"/>
+        <w:numPr>
+          <w:ilvl w:val="0"/>
+          <w:numId w:val="2"/>
+        </w:numPr>
+        <w:ind w:left="0" w:right="-1" w:firstLine="709"/>
+        <w:jc w:val="both"/>
+        <w:rPr>
+          <w:rFonts w:ascii="Times New Roman" w:hAnsi="Times New Roman" w:cs="Times New Roman"/>
+          <w:b w:val="0"/>
+          <w:sz w:val="28"/>
+          <w:szCs w:val="28"/>
+        </w:rPr>
+      </w:pPr>
+      <w:r>
+        <w:rPr>
+          <w:rFonts w:ascii="Times New Roman" w:hAnsi="Times New Roman" w:cs="Times New Roman"/>
+          <w:b w:val="0"/>
+          <w:sz w:val="28"/>
+          <w:szCs w:val="28"/>
+          <w:lang w:val="en-US"/>
+        </w:rPr>
+        <w:lastRenderedPageBreak/>
+        <w:t>id</w:t>
+      </w:r>
+      <w:r>
+        <w:rPr>
+          <w:rFonts w:ascii="Times New Roman" w:hAnsi="Times New Roman" w:cs="Times New Roman"/>
+          <w:b w:val="0"/>
+          <w:sz w:val="28"/>
+          <w:szCs w:val="28"/>
+        </w:rPr>
+        <w:t xml:space="preserve"> пользователя, который заказал столик</w:t>
+      </w:r>
+    </w:p>
+    <w:p>
+      <w:pPr>
+        <w:pStyle w:val="3"/>
+        <w:ind w:right="-1" w:firstLine="709"/>
+        <w:jc w:val="both"/>
+        <w:rPr>
+          <w:rFonts w:ascii="Times New Roman" w:hAnsi="Times New Roman" w:cs="Times New Roman"/>
+          <w:b w:val="0"/>
+          <w:sz w:val="28"/>
+          <w:szCs w:val="28"/>
+        </w:rPr>
+      </w:pPr>
+    </w:p>
+    <w:p>
+      <w:pPr>
+        <w:pStyle w:val="3"/>
+        <w:ind w:right="-1" w:firstLine="709"/>
+        <w:jc w:val="both"/>
+        <w:rPr>
+          <w:rFonts w:ascii="Times New Roman" w:hAnsi="Times New Roman" w:cs="Times New Roman"/>
+          <w:sz w:val="28"/>
+          <w:szCs w:val="28"/>
+        </w:rPr>
+      </w:pPr>
+      <w:r>
+        <w:rPr>
+          <w:rFonts w:ascii="Times New Roman" w:hAnsi="Times New Roman" w:cs="Times New Roman"/>
+          <w:sz w:val="28"/>
+          <w:szCs w:val="28"/>
+        </w:rPr>
+        <w:t>1.2 Роль</w:t>
+      </w:r>
       <w:bookmarkStart w:id="0" w:name="_GoBack"/>
       <w:bookmarkEnd w:id="0"/>
-      <w:r>
-        <w:rPr>
-          <w:rFonts w:ascii="Times New Roman" w:hAnsi="Times New Roman" w:cs="Times New Roman"/>
-          <w:b w:val="0"/>
-          <w:sz w:val="28"/>
-          <w:szCs w:val="28"/>
-        </w:rPr>
-        <w:t>)</w:t>
-      </w:r>
-    </w:p>
-    <w:p>
-      <w:pPr>
-        <w:pStyle w:val="3"/>
-        <w:numPr>
-          <w:ilvl w:val="0"/>
-          <w:numId w:val="2"/>
-        </w:numPr>
-        <w:ind w:left="0" w:right="-1" w:firstLine="709"/>
-        <w:jc w:val="both"/>
-        <w:rPr>
-          <w:rFonts w:ascii="Times New Roman" w:hAnsi="Times New Roman" w:cs="Times New Roman"/>
-          <w:b w:val="0"/>
-          <w:sz w:val="28"/>
-          <w:szCs w:val="28"/>
-        </w:rPr>
-      </w:pPr>
-      <w:r>
-        <w:rPr>
-          <w:rFonts w:ascii="Times New Roman" w:hAnsi="Times New Roman" w:cs="Times New Roman"/>
-          <w:b w:val="0"/>
-          <w:sz w:val="28"/>
-          <w:szCs w:val="28"/>
-        </w:rPr>
-        <w:t>ФИО (1 поле</w:t>
-      </w:r>
-      <w:r>
-        <w:rPr>
-          <w:rFonts w:ascii="Times New Roman" w:hAnsi="Times New Roman" w:cs="Times New Roman"/>
-          <w:b w:val="0"/>
-          <w:sz w:val="28"/>
-          <w:szCs w:val="28"/>
-        </w:rPr>
-        <w:t>)</w:t>
-      </w:r>
-    </w:p>
-    <w:p>
-      <w:pPr>
-        <w:pStyle w:val="3"/>
-        <w:numPr>
-          <w:ilvl w:val="0"/>
-          <w:numId w:val="2"/>
-        </w:numPr>
-        <w:ind w:left="0" w:right="-1" w:firstLine="709"/>
-        <w:jc w:val="both"/>
-        <w:rPr>
-          <w:rFonts w:ascii="Times New Roman" w:hAnsi="Times New Roman" w:cs="Times New Roman"/>
-          <w:b w:val="0"/>
-          <w:sz w:val="28"/>
-          <w:szCs w:val="28"/>
-        </w:rPr>
-      </w:pPr>
-      <w:r>
-        <w:rPr>
-          <w:rFonts w:ascii="Times New Roman" w:hAnsi="Times New Roman" w:cs="Times New Roman"/>
-          <w:b w:val="0"/>
-          <w:sz w:val="28"/>
-          <w:szCs w:val="28"/>
-        </w:rPr>
-        <w:t>Фото</w:t>
-      </w:r>
-    </w:p>
-    <w:p>
-      <w:pPr>
-        <w:pStyle w:val="3"/>
-        <w:numPr>
-          <w:ilvl w:val="0"/>
-          <w:numId w:val="2"/>
-        </w:numPr>
-        <w:ind w:left="0" w:right="-1" w:firstLine="709"/>
-        <w:jc w:val="both"/>
-        <w:rPr>
-          <w:rFonts w:ascii="Times New Roman" w:hAnsi="Times New Roman" w:cs="Times New Roman"/>
-          <w:b w:val="0"/>
-          <w:sz w:val="28"/>
-          <w:szCs w:val="28"/>
-        </w:rPr>
-      </w:pPr>
-      <w:r>
-        <w:rPr>
-          <w:rFonts w:ascii="Times New Roman" w:hAnsi="Times New Roman" w:cs="Times New Roman"/>
-          <w:b w:val="0"/>
-          <w:sz w:val="28"/>
-          <w:szCs w:val="28"/>
-        </w:rPr>
-        <w:t>Дата рождения</w:t>
-      </w:r>
-    </w:p>
-    <w:p>
-      <w:pPr>
-        <w:pStyle w:val="3"/>
-        <w:numPr>
-          <w:ilvl w:val="0"/>
-          <w:numId w:val="2"/>
-        </w:numPr>
-        <w:ind w:left="0" w:right="-1" w:firstLine="709"/>
-        <w:jc w:val="both"/>
-        <w:rPr>
-          <w:rFonts w:ascii="Times New Roman" w:hAnsi="Times New Roman" w:cs="Times New Roman"/>
-          <w:b w:val="0"/>
-          <w:sz w:val="28"/>
-          <w:szCs w:val="28"/>
-        </w:rPr>
-      </w:pPr>
-      <w:r>
-        <w:rPr>
-          <w:rFonts w:ascii="Times New Roman" w:hAnsi="Times New Roman" w:cs="Times New Roman"/>
-          <w:b w:val="0"/>
-          <w:sz w:val="28"/>
-          <w:szCs w:val="28"/>
-        </w:rPr>
-        <w:t>Мобильный телефон</w:t>
-      </w:r>
-      <w:r>
-        <w:rPr>
-          <w:rFonts w:ascii="Times New Roman" w:hAnsi="Times New Roman" w:cs="Times New Roman"/>
-          <w:b w:val="0"/>
-          <w:sz w:val="28"/>
-          <w:szCs w:val="28"/>
-        </w:rPr>
-        <w:t xml:space="preserve"> (</w:t>
-      </w:r>
-      <w:r>
-        <w:rPr>
-          <w:rFonts w:ascii="Times New Roman" w:hAnsi="Times New Roman" w:cs="Times New Roman"/>
-          <w:b w:val="0"/>
-          <w:sz w:val="28"/>
-          <w:szCs w:val="28"/>
-        </w:rPr>
-        <w:t>уникальное поле, редактируемое</w:t>
-      </w:r>
-      <w:r>
-        <w:rPr>
-          <w:rFonts w:ascii="Times New Roman" w:hAnsi="Times New Roman" w:cs="Times New Roman"/>
-          <w:b w:val="0"/>
-          <w:sz w:val="28"/>
-          <w:szCs w:val="28"/>
-        </w:rPr>
-        <w:t>)</w:t>
-      </w:r>
-    </w:p>
-    <w:p>
-      <w:pPr>
-        <w:pStyle w:val="3"/>
-        <w:ind w:right="-1" w:firstLine="709"/>
-        <w:jc w:val="both"/>
-        <w:rPr>
-          <w:rFonts w:ascii="Times New Roman" w:hAnsi="Times New Roman" w:cs="Times New Roman"/>
-          <w:b w:val="0"/>
-          <w:sz w:val="28"/>
-          <w:szCs w:val="28"/>
-        </w:rPr>
-      </w:pPr>
-    </w:p>
-    <w:p>
-      <w:pPr>
-        <w:pStyle w:val="3"/>
-        <w:ind w:right="-1" w:firstLine="709"/>
-        <w:jc w:val="both"/>
-        <w:rPr>
-          <w:rFonts w:ascii="Times New Roman" w:hAnsi="Times New Roman" w:cs="Times New Roman"/>
-          <w:sz w:val="28"/>
-          <w:szCs w:val="28"/>
-        </w:rPr>
-      </w:pPr>
-      <w:r>
-        <w:rPr>
-          <w:rFonts w:ascii="Times New Roman" w:hAnsi="Times New Roman" w:cs="Times New Roman"/>
-          <w:sz w:val="28"/>
-          <w:szCs w:val="28"/>
-        </w:rPr>
-        <w:t>1.2 Роль</w:t>
-      </w:r>
-    </w:p>
-    <w:p>
-      <w:pPr>
-        <w:pStyle w:val="3"/>
-        <w:ind w:right="-1" w:firstLine="709"/>
-        <w:jc w:val="both"/>
-        <w:rPr>
-          <w:rFonts w:ascii="Times New Roman" w:hAnsi="Times New Roman" w:cs="Times New Roman"/>
-          <w:b w:val="0"/>
-          <w:sz w:val="28"/>
-          <w:szCs w:val="28"/>
-        </w:rPr>
-      </w:pPr>
-      <w:r>
-        <w:rPr>
-          <w:rFonts w:ascii="Times New Roman" w:hAnsi="Times New Roman" w:cs="Times New Roman"/>
-          <w:b w:val="0"/>
-          <w:sz w:val="28"/>
-          <w:szCs w:val="28"/>
-        </w:rPr>
-        <w:t xml:space="preserve">Описание функционала: </w:t>
-      </w:r>
-    </w:p>
-    <w:p>
-      <w:pPr>
-        <w:pStyle w:val="3"/>
-        <w:numPr>
-          <w:ilvl w:val="0"/>
-          <w:numId w:val="3"/>
-        </w:numPr>
-        <w:ind w:left="0" w:right="-1" w:firstLine="709"/>
-        <w:jc w:val="both"/>
-        <w:rPr>
-          <w:rFonts w:ascii="Times New Roman" w:hAnsi="Times New Roman" w:cs="Times New Roman"/>
-          <w:b w:val="0"/>
-          <w:sz w:val="28"/>
-          <w:szCs w:val="28"/>
-        </w:rPr>
-      </w:pPr>
-      <w:r>
-        <w:rPr>
-          <w:rFonts w:ascii="Times New Roman" w:hAnsi="Times New Roman" w:cs="Times New Roman"/>
-          <w:b w:val="0"/>
-          <w:sz w:val="28"/>
-          <w:szCs w:val="28"/>
-        </w:rPr>
-        <w:t>Должна быть возможность создания новых ролей и установления ограничения на доступ к различному функционалу</w:t>
-      </w:r>
-      <w:r>
-        <w:rPr>
-          <w:rFonts w:ascii="Times New Roman" w:hAnsi="Times New Roman" w:cs="Times New Roman"/>
-          <w:b w:val="0"/>
-          <w:sz w:val="28"/>
-          <w:szCs w:val="28"/>
-        </w:rPr>
-        <w:t>;</w:t>
-      </w:r>
-    </w:p>
-    <w:p>
-      <w:pPr>
-        <w:pStyle w:val="3"/>
-        <w:numPr>
-          <w:ilvl w:val="0"/>
-          <w:numId w:val="3"/>
-        </w:numPr>
-        <w:ind w:left="0" w:right="-1" w:firstLine="709"/>
-        <w:jc w:val="both"/>
-        <w:rPr>
-          <w:rFonts w:ascii="Times New Roman" w:hAnsi="Times New Roman" w:cs="Times New Roman"/>
-          <w:b w:val="0"/>
-          <w:sz w:val="28"/>
-          <w:szCs w:val="28"/>
-        </w:rPr>
-      </w:pPr>
-      <w:r>
-        <w:rPr>
-          <w:rFonts w:ascii="Times New Roman" w:hAnsi="Times New Roman" w:cs="Times New Roman"/>
-          <w:b w:val="0"/>
-          <w:sz w:val="28"/>
-          <w:szCs w:val="28"/>
-        </w:rPr>
-        <w:t xml:space="preserve">Для старта </w:t>
-      </w:r>
-      <w:r>
-        <w:rPr>
-          <w:rFonts w:ascii="Times New Roman" w:hAnsi="Times New Roman" w:cs="Times New Roman"/>
-          <w:b w:val="0"/>
-          <w:sz w:val="28"/>
-          <w:szCs w:val="28"/>
-        </w:rPr>
-        <w:t>должно быть,</w:t>
-      </w:r>
-      <w:r>
-        <w:rPr>
-          <w:rFonts w:ascii="Times New Roman" w:hAnsi="Times New Roman" w:cs="Times New Roman"/>
-          <w:b w:val="0"/>
-          <w:sz w:val="28"/>
-          <w:szCs w:val="28"/>
-        </w:rPr>
-        <w:t xml:space="preserve"> как минимум 3 роли: администратор,</w:t>
-      </w:r>
-      <w:r>
-        <w:rPr>
-          <w:rFonts w:ascii="Times New Roman" w:hAnsi="Times New Roman" w:cs="Times New Roman"/>
-          <w:b w:val="0"/>
-          <w:sz w:val="28"/>
-          <w:szCs w:val="28"/>
-        </w:rPr>
-        <w:t xml:space="preserve"> менеджер</w:t>
-      </w:r>
-      <w:r>
-        <w:rPr>
-          <w:rFonts w:ascii="Times New Roman" w:hAnsi="Times New Roman" w:cs="Times New Roman"/>
-          <w:b w:val="0"/>
-          <w:sz w:val="28"/>
-          <w:szCs w:val="28"/>
-        </w:rPr>
-        <w:t xml:space="preserve"> и</w:t>
-      </w:r>
-      <w:r>
-        <w:rPr>
-          <w:rFonts w:ascii="Times New Roman" w:hAnsi="Times New Roman" w:cs="Times New Roman"/>
-          <w:b w:val="0"/>
-          <w:sz w:val="28"/>
-          <w:szCs w:val="28"/>
-        </w:rPr>
-        <w:t xml:space="preserve"> </w:t>
-      </w:r>
-      <w:r>
-        <w:rPr>
-          <w:rFonts w:ascii="Times New Roman" w:hAnsi="Times New Roman" w:cs="Times New Roman"/>
-          <w:b w:val="0"/>
-          <w:sz w:val="28"/>
-          <w:szCs w:val="28"/>
-        </w:rPr>
-        <w:t>пользователь</w:t>
-      </w:r>
-      <w:r>
-        <w:rPr>
-          <w:rFonts w:ascii="Times New Roman" w:hAnsi="Times New Roman" w:cs="Times New Roman"/>
-          <w:b w:val="0"/>
-          <w:sz w:val="28"/>
-          <w:szCs w:val="28"/>
-        </w:rPr>
-        <w:t xml:space="preserve">. В дальнейшем роли будут добавляться при разработке нового функционала. Должен быть какой-либо интерфейс, позволяющий управлять ролями для каждого отдельного функционального модуля. </w:t>
-      </w:r>
-    </w:p>
-    <w:p>
-      <w:pPr>
-        <w:pStyle w:val="3"/>
-        <w:numPr>
-          <w:ilvl w:val="0"/>
-          <w:numId w:val="3"/>
-        </w:numPr>
-        <w:ind w:left="0" w:right="-1" w:firstLine="709"/>
-        <w:jc w:val="both"/>
-        <w:rPr>
-          <w:rFonts w:ascii="Times New Roman" w:hAnsi="Times New Roman" w:cs="Times New Roman"/>
-          <w:b w:val="0"/>
-          <w:sz w:val="28"/>
-          <w:szCs w:val="28"/>
-        </w:rPr>
-      </w:pPr>
-      <w:r>
-        <w:rPr>
-          <w:rFonts w:ascii="Times New Roman" w:hAnsi="Times New Roman" w:cs="Times New Roman"/>
-          <w:b w:val="0"/>
-          <w:sz w:val="28"/>
-          <w:szCs w:val="28"/>
-        </w:rPr>
-        <w:t>Администратор имеет доступ управления пользователями, ролями настройкой доступа, а также в дальнейшем возможность управления различными справочными данными.</w:t>
-      </w:r>
-      <w:r>
-        <w:rPr>
-          <w:rFonts w:ascii="Times New Roman" w:hAnsi="Times New Roman" w:cs="Times New Roman"/>
-          <w:b w:val="0"/>
-          <w:sz w:val="28"/>
-          <w:szCs w:val="28"/>
-        </w:rPr>
-        <w:t xml:space="preserve"> Также имеет все возможности менеджера.</w:t>
-      </w:r>
-    </w:p>
-    <w:p>
-      <w:pPr>
-        <w:pStyle w:val="3"/>
-        <w:numPr>
-          <w:ilvl w:val="0"/>
-          <w:numId w:val="3"/>
-        </w:numPr>
-        <w:ind w:left="0" w:right="-1" w:firstLine="709"/>
-        <w:jc w:val="both"/>
-        <w:rPr>
-          <w:rFonts w:ascii="Times New Roman" w:hAnsi="Times New Roman" w:cs="Times New Roman"/>
-          <w:b w:val="0"/>
-          <w:sz w:val="28"/>
-          <w:szCs w:val="28"/>
-        </w:rPr>
-      </w:pPr>
-      <w:r>
-        <w:rPr>
-          <w:rFonts w:ascii="Times New Roman" w:hAnsi="Times New Roman" w:cs="Times New Roman"/>
-          <w:b w:val="0"/>
-          <w:sz w:val="28"/>
-          <w:szCs w:val="28"/>
-        </w:rPr>
-        <w:t xml:space="preserve">Менеджер отеля может зарегистрировать свой </w:t>
-      </w:r>
-      <w:r>
-        <w:rPr>
-          <w:rFonts w:ascii="Times New Roman" w:hAnsi="Times New Roman" w:cs="Times New Roman"/>
-          <w:b w:val="0"/>
-          <w:sz w:val="28"/>
-          <w:szCs w:val="28"/>
-        </w:rPr>
-        <w:t>ресторан и</w:t>
-      </w:r>
-      <w:r>
-        <w:rPr>
-          <w:rFonts w:ascii="Times New Roman" w:hAnsi="Times New Roman" w:cs="Times New Roman"/>
-          <w:b w:val="0"/>
-          <w:sz w:val="28"/>
-          <w:szCs w:val="28"/>
-        </w:rPr>
-        <w:t xml:space="preserve"> внести в базу столы и схему их расположения.</w:t>
-      </w:r>
-      <w:r>
-        <w:rPr>
-          <w:rFonts w:ascii="Times New Roman" w:hAnsi="Times New Roman" w:cs="Times New Roman"/>
-          <w:b w:val="0"/>
-          <w:sz w:val="28"/>
-          <w:szCs w:val="28"/>
-        </w:rPr>
-        <w:t xml:space="preserve"> </w:t>
-      </w:r>
-      <w:r>
-        <w:rPr>
-          <w:rFonts w:ascii="Times New Roman" w:hAnsi="Times New Roman" w:cs="Times New Roman"/>
-          <w:b w:val="0"/>
-          <w:sz w:val="28"/>
-          <w:szCs w:val="28"/>
-        </w:rPr>
-        <w:t>М</w:t>
-      </w:r>
-      <w:r>
-        <w:rPr>
-          <w:rFonts w:ascii="Times New Roman" w:hAnsi="Times New Roman" w:cs="Times New Roman"/>
-          <w:b w:val="0"/>
-          <w:sz w:val="28"/>
-          <w:szCs w:val="28"/>
-        </w:rPr>
-        <w:t>енеджер имеет возможность бронировать столики по своему усмотрению</w:t>
-      </w:r>
-      <w:r>
-        <w:rPr>
-          <w:rFonts w:ascii="Times New Roman" w:hAnsi="Times New Roman" w:cs="Times New Roman"/>
-          <w:b w:val="0"/>
-          <w:sz w:val="28"/>
-          <w:szCs w:val="28"/>
-        </w:rPr>
-        <w:t>.</w:t>
-      </w:r>
-      <w:r>
-        <w:rPr>
-          <w:rFonts w:ascii="Times New Roman" w:hAnsi="Times New Roman" w:cs="Times New Roman"/>
-          <w:b w:val="0"/>
-          <w:sz w:val="28"/>
-          <w:szCs w:val="28"/>
-        </w:rPr>
-        <w:t xml:space="preserve"> </w:t>
-      </w:r>
-      <w:r>
-        <w:rPr>
-          <w:rFonts w:ascii="Times New Roman" w:hAnsi="Times New Roman" w:cs="Times New Roman"/>
-          <w:b w:val="0"/>
-          <w:sz w:val="28"/>
-          <w:szCs w:val="28"/>
-        </w:rPr>
-        <w:t xml:space="preserve">Также имеет все возможности </w:t>
-      </w:r>
-      <w:r>
-        <w:rPr>
-          <w:rFonts w:ascii="Times New Roman" w:hAnsi="Times New Roman" w:cs="Times New Roman"/>
-          <w:b w:val="0"/>
-          <w:sz w:val="28"/>
-          <w:szCs w:val="28"/>
-        </w:rPr>
-        <w:t>пользователя</w:t>
-      </w:r>
-      <w:r>
-        <w:rPr>
-          <w:rFonts w:ascii="Times New Roman" w:hAnsi="Times New Roman" w:cs="Times New Roman"/>
-          <w:b w:val="0"/>
-          <w:sz w:val="28"/>
-          <w:szCs w:val="28"/>
-        </w:rPr>
-        <w:t>.</w:t>
-      </w:r>
-    </w:p>
-    <w:p>
-      <w:pPr>
-        <w:pStyle w:val="3"/>
-        <w:numPr>
-          <w:ilvl w:val="0"/>
-          <w:numId w:val="3"/>
-        </w:numPr>
-        <w:ind w:left="0" w:right="-1" w:firstLine="709"/>
-        <w:jc w:val="both"/>
-        <w:rPr>
-          <w:rFonts w:ascii="Times New Roman" w:hAnsi="Times New Roman" w:cs="Times New Roman"/>
-          <w:b w:val="0"/>
-          <w:sz w:val="28"/>
-          <w:szCs w:val="28"/>
-        </w:rPr>
-      </w:pPr>
-      <w:r>
-        <w:rPr>
-          <w:rFonts w:ascii="Times New Roman" w:hAnsi="Times New Roman" w:cs="Times New Roman"/>
-          <w:b w:val="0"/>
-          <w:sz w:val="28"/>
-          <w:szCs w:val="28"/>
-        </w:rPr>
-        <w:t>Пользователь может бронировать столики на определенную дату и время. Также должна быть возможность написания отзывов по отдельным ресторанам.</w:t>
-      </w:r>
-    </w:p>
-    <w:p>
-      <w:pPr>
-        <w:pStyle w:val="3"/>
-        <w:ind w:right="-1"/>
-        <w:jc w:val="both"/>
-        <w:rPr>
-          <w:rFonts w:ascii="Times New Roman" w:hAnsi="Times New Roman" w:cs="Times New Roman"/>
-          <w:b w:val="0"/>
-          <w:sz w:val="28"/>
-          <w:szCs w:val="28"/>
-        </w:rPr>
-      </w:pPr>
-    </w:p>
-    <w:p>
-      <w:pPr>
-        <w:pStyle w:val="3"/>
-        <w:ind w:right="-1" w:firstLine="709"/>
-        <w:jc w:val="both"/>
-        <w:rPr>
-          <w:rFonts w:ascii="Times New Roman" w:hAnsi="Times New Roman" w:cs="Times New Roman"/>
-          <w:sz w:val="28"/>
-          <w:szCs w:val="28"/>
-        </w:rPr>
-      </w:pPr>
-      <w:r>
-        <w:rPr>
-          <w:rFonts w:ascii="Times New Roman" w:hAnsi="Times New Roman" w:cs="Times New Roman"/>
-          <w:sz w:val="28"/>
-          <w:szCs w:val="28"/>
-        </w:rPr>
-        <w:t>1.3 Регистрация пользователей</w:t>
-      </w:r>
-    </w:p>
-    <w:p>
-      <w:pPr>
-        <w:pStyle w:val="3"/>
-        <w:ind w:right="-1" w:firstLine="709"/>
-        <w:jc w:val="both"/>
-        <w:rPr>
-          <w:rFonts w:ascii="Times New Roman" w:hAnsi="Times New Roman" w:cs="Times New Roman"/>
-          <w:b w:val="0"/>
-          <w:sz w:val="28"/>
-          <w:szCs w:val="28"/>
-        </w:rPr>
-      </w:pPr>
-      <w:r>
-        <w:rPr>
-          <w:rFonts w:ascii="Times New Roman" w:hAnsi="Times New Roman" w:cs="Times New Roman"/>
-          <w:b w:val="0"/>
-          <w:sz w:val="28"/>
-          <w:szCs w:val="28"/>
-        </w:rPr>
-        <w:t>Описание функционала</w:t>
-      </w:r>
-      <w:r>
-        <w:rPr>
-          <w:rFonts w:ascii="Times New Roman" w:hAnsi="Times New Roman" w:cs="Times New Roman"/>
-          <w:b w:val="0"/>
-          <w:sz w:val="28"/>
-          <w:szCs w:val="28"/>
-        </w:rPr>
-        <w:t>:</w:t>
-      </w:r>
-    </w:p>
-    <w:p>
-      <w:pPr>
-        <w:pStyle w:val="3"/>
-        <w:numPr>
-          <w:ilvl w:val="0"/>
-          <w:numId w:val="4"/>
-        </w:numPr>
-        <w:ind w:left="0" w:right="-1" w:firstLine="709"/>
-        <w:jc w:val="both"/>
-        <w:rPr>
-          <w:rFonts w:ascii="Times New Roman" w:hAnsi="Times New Roman" w:cs="Times New Roman"/>
-          <w:b w:val="0"/>
-          <w:sz w:val="28"/>
-          <w:szCs w:val="28"/>
-        </w:rPr>
-      </w:pPr>
-      <w:r>
-        <w:rPr>
-          <w:rFonts w:ascii="Times New Roman" w:hAnsi="Times New Roman" w:cs="Times New Roman"/>
-          <w:b w:val="0"/>
-          <w:sz w:val="28"/>
-          <w:szCs w:val="28"/>
-        </w:rPr>
-        <w:t>Регистрация пользователей должна осуществлять 2 способами: через форму регистрации и через добавление администратором.</w:t>
-      </w:r>
-    </w:p>
-    <w:p>
-      <w:pPr>
-        <w:pStyle w:val="3"/>
-        <w:numPr>
-          <w:ilvl w:val="0"/>
-          <w:numId w:val="2"/>
-        </w:numPr>
-        <w:ind w:left="0" w:right="-1" w:firstLine="709"/>
-        <w:jc w:val="both"/>
-        <w:rPr>
-          <w:rFonts w:ascii="Times New Roman" w:hAnsi="Times New Roman" w:cs="Times New Roman"/>
-          <w:b w:val="0"/>
-          <w:sz w:val="28"/>
-          <w:szCs w:val="28"/>
-        </w:rPr>
-      </w:pPr>
-      <w:r>
-        <w:rPr>
-          <w:rFonts w:ascii="Times New Roman" w:hAnsi="Times New Roman" w:cs="Times New Roman"/>
-          <w:b w:val="0"/>
-          <w:sz w:val="28"/>
-          <w:szCs w:val="28"/>
-        </w:rPr>
-        <w:lastRenderedPageBreak/>
-        <w:t xml:space="preserve">Форма регистрации должна содержать следующие поля: логин, </w:t>
-      </w:r>
-      <w:r>
-        <w:rPr>
-          <w:rFonts w:ascii="Times New Roman" w:hAnsi="Times New Roman" w:cs="Times New Roman"/>
-          <w:b w:val="0"/>
-          <w:sz w:val="28"/>
-          <w:szCs w:val="28"/>
-          <w:lang w:val="en-US"/>
-        </w:rPr>
-        <w:t>email</w:t>
-      </w:r>
-      <w:r>
-        <w:rPr>
-          <w:rFonts w:ascii="Times New Roman" w:hAnsi="Times New Roman" w:cs="Times New Roman"/>
-          <w:b w:val="0"/>
-          <w:sz w:val="28"/>
-          <w:szCs w:val="28"/>
-        </w:rPr>
-        <w:t xml:space="preserve">, </w:t>
-      </w:r>
-      <w:r>
-        <w:rPr>
-          <w:rFonts w:ascii="Times New Roman" w:hAnsi="Times New Roman" w:cs="Times New Roman"/>
-          <w:b w:val="0"/>
-          <w:sz w:val="28"/>
-          <w:szCs w:val="28"/>
-        </w:rPr>
-        <w:t xml:space="preserve">ФИО, телефон </w:t>
-      </w:r>
-      <w:r>
-        <w:rPr>
-          <w:rFonts w:ascii="Times New Roman" w:hAnsi="Times New Roman" w:cs="Times New Roman"/>
-          <w:b w:val="0"/>
-          <w:sz w:val="28"/>
-          <w:szCs w:val="28"/>
-        </w:rPr>
-        <w:t xml:space="preserve">и ввод пароля (пароль вводится 1 раз с возможностью просмотра пароля). После регистрации пользователю присваивается </w:t>
-      </w:r>
-      <w:proofErr w:type="spellStart"/>
-      <w:r>
-        <w:rPr>
-          <w:rFonts w:ascii="Times New Roman" w:hAnsi="Times New Roman" w:cs="Times New Roman"/>
-          <w:b w:val="0"/>
-          <w:sz w:val="28"/>
-          <w:szCs w:val="28"/>
-        </w:rPr>
-        <w:t>по-умолчанию</w:t>
-      </w:r>
-      <w:proofErr w:type="spellEnd"/>
-      <w:r>
-        <w:rPr>
-          <w:rFonts w:ascii="Times New Roman" w:hAnsi="Times New Roman" w:cs="Times New Roman"/>
-          <w:b w:val="0"/>
-          <w:sz w:val="28"/>
-          <w:szCs w:val="28"/>
-        </w:rPr>
-        <w:t xml:space="preserve"> роль –пользователь. Бонус: добавить возможность автоматической генерации пароля и проверки его сложности.</w:t>
-      </w:r>
-    </w:p>
-    <w:p>
-      <w:pPr>
-        <w:pStyle w:val="3"/>
-        <w:numPr>
-          <w:ilvl w:val="0"/>
-          <w:numId w:val="2"/>
-        </w:numPr>
-        <w:ind w:left="0" w:right="-1" w:firstLine="709"/>
-        <w:jc w:val="both"/>
-        <w:rPr>
-          <w:rFonts w:ascii="Times New Roman" w:hAnsi="Times New Roman" w:cs="Times New Roman"/>
-          <w:b w:val="0"/>
-          <w:sz w:val="28"/>
-          <w:szCs w:val="28"/>
-        </w:rPr>
-      </w:pPr>
-      <w:r>
-        <w:rPr>
-          <w:rFonts w:ascii="Times New Roman" w:hAnsi="Times New Roman" w:cs="Times New Roman"/>
-          <w:b w:val="0"/>
-          <w:sz w:val="28"/>
-          <w:szCs w:val="28"/>
-        </w:rPr>
-        <w:t>После первого входа в систему должно быть предложен функционал для заполнения основных полей личного кабинета</w:t>
-      </w:r>
-      <w:r>
-        <w:rPr>
-          <w:rFonts w:ascii="Times New Roman" w:hAnsi="Times New Roman" w:cs="Times New Roman"/>
-          <w:b w:val="0"/>
-          <w:sz w:val="28"/>
-          <w:szCs w:val="28"/>
-        </w:rPr>
-        <w:t>.</w:t>
-      </w:r>
-      <w:r>
-        <w:rPr>
-          <w:rFonts w:ascii="Times New Roman" w:hAnsi="Times New Roman" w:cs="Times New Roman"/>
-          <w:b w:val="0"/>
-          <w:sz w:val="28"/>
-          <w:szCs w:val="28"/>
-        </w:rPr>
-        <w:t xml:space="preserve"> </w:t>
-      </w:r>
-    </w:p>
-    <w:p>
-      <w:pPr>
-        <w:pStyle w:val="3"/>
-        <w:ind w:left="709" w:right="-1"/>
-        <w:jc w:val="both"/>
-        <w:rPr>
-          <w:rFonts w:ascii="Times New Roman" w:hAnsi="Times New Roman" w:cs="Times New Roman"/>
-          <w:b w:val="0"/>
-          <w:sz w:val="28"/>
-          <w:szCs w:val="28"/>
-        </w:rPr>
-      </w:pPr>
-    </w:p>
-    <w:p>
-      <w:pPr>
-        <w:pStyle w:val="3"/>
-        <w:ind w:left="709" w:right="-1"/>
-        <w:jc w:val="both"/>
-        <w:rPr>
-          <w:rFonts w:ascii="Times New Roman" w:hAnsi="Times New Roman" w:cs="Times New Roman"/>
-          <w:sz w:val="28"/>
-          <w:szCs w:val="28"/>
-        </w:rPr>
-      </w:pPr>
-      <w:r>
-        <w:rPr>
-          <w:rFonts w:ascii="Times New Roman" w:hAnsi="Times New Roman" w:cs="Times New Roman"/>
-          <w:sz w:val="28"/>
-          <w:szCs w:val="28"/>
-        </w:rPr>
-        <w:t>1.4 Авторизация пользователей</w:t>
-      </w:r>
-    </w:p>
-    <w:p>
-      <w:pPr>
-        <w:pStyle w:val="3"/>
-        <w:ind w:right="-1" w:firstLine="709"/>
-        <w:jc w:val="both"/>
-        <w:rPr>
-          <w:rFonts w:ascii="Times New Roman" w:hAnsi="Times New Roman" w:cs="Times New Roman"/>
-          <w:b w:val="0"/>
-          <w:sz w:val="28"/>
-          <w:szCs w:val="28"/>
-        </w:rPr>
-      </w:pPr>
-      <w:r>
-        <w:rPr>
-          <w:rFonts w:ascii="Times New Roman" w:hAnsi="Times New Roman" w:cs="Times New Roman"/>
-          <w:b w:val="0"/>
-          <w:sz w:val="28"/>
-          <w:szCs w:val="28"/>
-        </w:rPr>
-        <w:t xml:space="preserve">Описание функционала: </w:t>
-      </w:r>
-    </w:p>
-    <w:p>
-      <w:pPr>
-        <w:pStyle w:val="3"/>
-        <w:numPr>
-          <w:ilvl w:val="0"/>
-          <w:numId w:val="5"/>
-        </w:numPr>
-        <w:ind w:left="0" w:right="-1" w:firstLine="709"/>
-        <w:jc w:val="both"/>
-        <w:rPr>
-          <w:rFonts w:ascii="Times New Roman" w:hAnsi="Times New Roman" w:cs="Times New Roman"/>
-          <w:b w:val="0"/>
-          <w:sz w:val="28"/>
-          <w:szCs w:val="28"/>
-        </w:rPr>
-      </w:pPr>
-      <w:r>
-        <w:rPr>
-          <w:rFonts w:ascii="Times New Roman" w:hAnsi="Times New Roman" w:cs="Times New Roman"/>
-          <w:b w:val="0"/>
-          <w:sz w:val="28"/>
-          <w:szCs w:val="28"/>
-        </w:rPr>
-        <w:t>Авторизация состоит из ввода 2 полей: логин</w:t>
-      </w:r>
-      <w:r>
-        <w:rPr>
-          <w:rFonts w:ascii="Times New Roman" w:hAnsi="Times New Roman" w:cs="Times New Roman"/>
-          <w:b w:val="0"/>
-          <w:sz w:val="28"/>
-          <w:szCs w:val="28"/>
-        </w:rPr>
-        <w:t xml:space="preserve"> и</w:t>
-      </w:r>
-      <w:r>
-        <w:rPr>
-          <w:rFonts w:ascii="Times New Roman" w:hAnsi="Times New Roman" w:cs="Times New Roman"/>
-          <w:b w:val="0"/>
-          <w:sz w:val="28"/>
-          <w:szCs w:val="28"/>
-        </w:rPr>
-        <w:t xml:space="preserve"> пароль. </w:t>
-      </w:r>
-    </w:p>
-    <w:p>
-      <w:pPr>
-        <w:pStyle w:val="3"/>
-        <w:ind w:left="709" w:right="-1"/>
-        <w:jc w:val="both"/>
-        <w:rPr>
-          <w:rFonts w:ascii="Times New Roman" w:hAnsi="Times New Roman" w:cs="Times New Roman"/>
-          <w:b w:val="0"/>
-          <w:sz w:val="28"/>
-          <w:szCs w:val="28"/>
-        </w:rPr>
-      </w:pPr>
-      <w:r>
-        <w:rPr>
-          <w:rFonts w:ascii="Times New Roman" w:hAnsi="Times New Roman" w:cs="Times New Roman"/>
-          <w:b w:val="0"/>
-          <w:sz w:val="28"/>
-          <w:szCs w:val="28"/>
-        </w:rPr>
-        <w:t xml:space="preserve"> </w:t>
-      </w:r>
-    </w:p>
-    <w:p>
-      <w:pPr>
-        <w:pStyle w:val="3"/>
-        <w:ind w:left="709" w:right="-1"/>
-        <w:jc w:val="both"/>
-        <w:rPr>
-          <w:rFonts w:ascii="Times New Roman" w:hAnsi="Times New Roman" w:cs="Times New Roman"/>
-          <w:b w:val="0"/>
-          <w:sz w:val="28"/>
-          <w:szCs w:val="28"/>
-        </w:rPr>
-      </w:pPr>
-    </w:p>
-    <w:p>
-      <w:pPr>
-        <w:pStyle w:val="3"/>
-        <w:ind w:right="-1" w:firstLine="709"/>
-        <w:jc w:val="both"/>
-        <w:rPr>
-          <w:rFonts w:ascii="Times New Roman" w:hAnsi="Times New Roman" w:cs="Times New Roman"/>
-        </w:rPr>
-      </w:pPr>
-    </w:p>
-    <w:p>
-      <w:pPr>
-        <w:pStyle w:val="3"/>
-        <w:ind w:right="-1" w:firstLine="709"/>
-        <w:jc w:val="both"/>
-        <w:rPr>
-          <w:rFonts w:ascii="Times New Roman" w:hAnsi="Times New Roman" w:cs="Times New Roman"/>
-          <w:sz w:val="28"/>
-          <w:szCs w:val="28"/>
-        </w:rPr>
-      </w:pPr>
-      <w:r>
-        <w:rPr>
-          <w:rFonts w:ascii="Times New Roman" w:hAnsi="Times New Roman" w:cs="Times New Roman"/>
-          <w:sz w:val="28"/>
-          <w:szCs w:val="28"/>
-        </w:rPr>
-        <w:t>1.6 Удаление аккаунта.</w:t>
-      </w:r>
-    </w:p>
-    <w:p>
-      <w:pPr>
-        <w:pStyle w:val="3"/>
-        <w:ind w:right="-1" w:firstLine="709"/>
-        <w:jc w:val="both"/>
-        <w:rPr>
-          <w:rFonts w:ascii="Times New Roman" w:hAnsi="Times New Roman" w:cs="Times New Roman"/>
-          <w:b w:val="0"/>
-          <w:sz w:val="28"/>
-          <w:szCs w:val="28"/>
-        </w:rPr>
-      </w:pPr>
-      <w:r>
-        <w:rPr>
-          <w:rFonts w:ascii="Times New Roman" w:hAnsi="Times New Roman" w:cs="Times New Roman"/>
-          <w:b w:val="0"/>
-          <w:sz w:val="28"/>
-          <w:szCs w:val="28"/>
-        </w:rPr>
-        <w:t xml:space="preserve">Описание функционала: </w:t>
-      </w:r>
-    </w:p>
-    <w:p>
-      <w:pPr>
-        <w:pStyle w:val="3"/>
-        <w:numPr>
-          <w:ilvl w:val="0"/>
-          <w:numId w:val="7"/>
-        </w:numPr>
-        <w:ind w:left="0" w:right="-1" w:firstLine="709"/>
-        <w:jc w:val="both"/>
-        <w:rPr>
-          <w:rFonts w:ascii="Times New Roman" w:hAnsi="Times New Roman" w:cs="Times New Roman"/>
-          <w:sz w:val="28"/>
-          <w:szCs w:val="22"/>
-        </w:rPr>
-      </w:pPr>
-      <w:r>
-        <w:rPr>
-          <w:rFonts w:ascii="Times New Roman" w:hAnsi="Times New Roman" w:cs="Times New Roman"/>
-          <w:b w:val="0"/>
-          <w:sz w:val="28"/>
-          <w:szCs w:val="22"/>
-        </w:rPr>
-        <w:t>Удалять аккаунт есть возможность у пользователя и у администратора.</w:t>
-      </w:r>
-    </w:p>
-    <w:p>
-      <w:pPr>
-        <w:pStyle w:val="3"/>
-        <w:numPr>
-          <w:ilvl w:val="0"/>
-          <w:numId w:val="7"/>
-        </w:numPr>
-        <w:ind w:left="0" w:right="-1" w:firstLine="709"/>
-        <w:jc w:val="both"/>
-        <w:rPr>
-          <w:rFonts w:ascii="Times New Roman" w:hAnsi="Times New Roman" w:cs="Times New Roman"/>
-          <w:sz w:val="28"/>
-          <w:szCs w:val="22"/>
-        </w:rPr>
-      </w:pPr>
-      <w:r>
-        <w:rPr>
-          <w:rFonts w:ascii="Times New Roman" w:hAnsi="Times New Roman" w:cs="Times New Roman"/>
-          <w:b w:val="0"/>
-          <w:bCs w:val="0"/>
-          <w:sz w:val="28"/>
-          <w:szCs w:val="22"/>
-        </w:rPr>
-        <w:t>При удалении аккаунта рассматривается два варианта</w:t>
-      </w:r>
-      <w:r>
-        <w:rPr>
-          <w:rFonts w:ascii="Times New Roman" w:hAnsi="Times New Roman" w:cs="Times New Roman"/>
-          <w:b w:val="0"/>
-          <w:bCs w:val="0"/>
-          <w:sz w:val="28"/>
-          <w:szCs w:val="22"/>
-        </w:rPr>
-        <w:t xml:space="preserve">: </w:t>
-      </w:r>
-    </w:p>
-    <w:p>
-      <w:pPr>
-        <w:pStyle w:val="3"/>
-        <w:numPr>
-          <w:ilvl w:val="0"/>
-          <w:numId w:val="9"/>
-        </w:numPr>
-        <w:ind w:right="-1"/>
-        <w:jc w:val="both"/>
-        <w:rPr>
-          <w:rFonts w:ascii="Times New Roman" w:hAnsi="Times New Roman" w:cs="Times New Roman"/>
-          <w:sz w:val="28"/>
-          <w:szCs w:val="22"/>
-        </w:rPr>
-      </w:pPr>
-      <w:r>
-        <w:rPr>
-          <w:rFonts w:ascii="Times New Roman" w:hAnsi="Times New Roman" w:cs="Times New Roman"/>
-          <w:b w:val="0"/>
-          <w:sz w:val="28"/>
-          <w:szCs w:val="22"/>
-        </w:rPr>
-        <w:t>Если у этого аккаунта была роль менеджер, то статус аккаунта переводиться в неактивный.</w:t>
-      </w:r>
-    </w:p>
-    <w:p>
-      <w:pPr>
-        <w:pStyle w:val="3"/>
-        <w:numPr>
-          <w:ilvl w:val="0"/>
-          <w:numId w:val="9"/>
-        </w:numPr>
-        <w:ind w:right="-1"/>
-        <w:jc w:val="both"/>
-        <w:rPr>
-          <w:rFonts w:ascii="Times New Roman" w:hAnsi="Times New Roman" w:cs="Times New Roman"/>
-          <w:sz w:val="28"/>
-          <w:szCs w:val="22"/>
-        </w:rPr>
-      </w:pPr>
-      <w:r>
-        <w:rPr>
-          <w:rFonts w:ascii="Times New Roman" w:hAnsi="Times New Roman" w:cs="Times New Roman"/>
-          <w:b w:val="0"/>
-          <w:sz w:val="28"/>
-          <w:szCs w:val="22"/>
-        </w:rPr>
-        <w:t>В противном случае удаляется полностью.</w:t>
-      </w:r>
-    </w:p>
-    <w:p>
-      <w:pPr>
-        <w:pStyle w:val="3"/>
-        <w:ind w:left="709" w:right="-1"/>
-        <w:jc w:val="both"/>
-        <w:rPr>
-          <w:rFonts w:ascii="Times New Roman" w:hAnsi="Times New Roman" w:cs="Times New Roman"/>
-          <w:b w:val="0"/>
-          <w:bCs w:val="0"/>
-          <w:sz w:val="28"/>
-          <w:szCs w:val="22"/>
-        </w:rPr>
-      </w:pPr>
-    </w:p>
-    <w:p>
-      <w:pPr>
-        <w:pStyle w:val="3"/>
-        <w:ind w:left="709" w:right="-1"/>
-        <w:jc w:val="both"/>
-        <w:rPr>
-          <w:rFonts w:ascii="Times New Roman" w:hAnsi="Times New Roman" w:cs="Times New Roman"/>
-          <w:sz w:val="28"/>
-          <w:szCs w:val="22"/>
-        </w:rPr>
-      </w:pPr>
-      <w:r>
-        <w:rPr>
-          <w:rFonts w:ascii="Times New Roman" w:hAnsi="Times New Roman" w:cs="Times New Roman"/>
-          <w:sz w:val="28"/>
-          <w:szCs w:val="22"/>
-        </w:rPr>
-        <w:t>1.7 Личный кабинет пользователя.</w:t>
-      </w:r>
-    </w:p>
-    <w:p>
-      <w:pPr>
-        <w:pStyle w:val="3"/>
-        <w:ind w:right="-1" w:firstLine="709"/>
-        <w:jc w:val="both"/>
-        <w:rPr>
-          <w:rFonts w:ascii="Times New Roman" w:hAnsi="Times New Roman" w:cs="Times New Roman"/>
-          <w:b w:val="0"/>
-          <w:sz w:val="28"/>
-          <w:szCs w:val="28"/>
-        </w:rPr>
-      </w:pPr>
-      <w:r>
-        <w:rPr>
-          <w:rFonts w:ascii="Times New Roman" w:hAnsi="Times New Roman" w:cs="Times New Roman"/>
-          <w:b w:val="0"/>
-          <w:sz w:val="28"/>
-          <w:szCs w:val="28"/>
-        </w:rPr>
-        <w:t xml:space="preserve">Описание функционала: </w:t>
-      </w:r>
-    </w:p>
-    <w:p>
-      <w:pPr>
-        <w:pStyle w:val="3"/>
-        <w:numPr>
-          <w:ilvl w:val="0"/>
-          <w:numId w:val="8"/>
-        </w:numPr>
-        <w:ind w:left="0" w:right="-1" w:firstLine="709"/>
-        <w:jc w:val="both"/>
-        <w:rPr>
-          <w:rFonts w:ascii="Times New Roman" w:hAnsi="Times New Roman" w:cs="Times New Roman"/>
-          <w:sz w:val="28"/>
-          <w:szCs w:val="22"/>
-        </w:rPr>
-      </w:pPr>
-      <w:r>
-        <w:rPr>
-          <w:rFonts w:ascii="Times New Roman" w:hAnsi="Times New Roman" w:cs="Times New Roman"/>
-          <w:b w:val="0"/>
-          <w:bCs w:val="0"/>
-          <w:sz w:val="28"/>
-          <w:szCs w:val="22"/>
-        </w:rPr>
-        <w:t>Личный кабинет пользователя должен предоставлять функционал для редактирования данных авторизированного пользователя, Авторизированный пользователь должен иметь доступ редактировать все свои данные кроме</w:t>
-      </w:r>
-      <w:r>
-        <w:rPr>
-          <w:rFonts w:ascii="Times New Roman" w:hAnsi="Times New Roman" w:cs="Times New Roman"/>
-          <w:sz w:val="28"/>
-          <w:szCs w:val="22"/>
-        </w:rPr>
-        <w:t xml:space="preserve"> </w:t>
-      </w:r>
-      <w:r>
-        <w:rPr>
-          <w:rFonts w:ascii="Times New Roman" w:hAnsi="Times New Roman" w:cs="Times New Roman"/>
-          <w:sz w:val="28"/>
-          <w:szCs w:val="22"/>
-          <w:lang w:val="en-US"/>
-        </w:rPr>
-        <w:t>id</w:t>
-      </w:r>
-      <w:r>
-        <w:rPr>
-          <w:rFonts w:ascii="Times New Roman" w:hAnsi="Times New Roman" w:cs="Times New Roman"/>
-          <w:b w:val="0"/>
-          <w:bCs w:val="0"/>
-          <w:sz w:val="28"/>
-          <w:szCs w:val="22"/>
-        </w:rPr>
-        <w:t>,</w:t>
-      </w:r>
-      <w:r>
-        <w:rPr>
-          <w:rFonts w:ascii="Times New Roman" w:hAnsi="Times New Roman" w:cs="Times New Roman"/>
-          <w:b w:val="0"/>
-          <w:bCs w:val="0"/>
-          <w:sz w:val="28"/>
-          <w:szCs w:val="22"/>
-        </w:rPr>
-        <w:t xml:space="preserve"> </w:t>
-      </w:r>
-      <w:r>
-        <w:rPr>
-          <w:rFonts w:ascii="Times New Roman" w:hAnsi="Times New Roman" w:cs="Times New Roman"/>
-          <w:sz w:val="28"/>
-          <w:szCs w:val="22"/>
-        </w:rPr>
-        <w:t>логина</w:t>
-      </w:r>
-      <w:r>
-        <w:rPr>
-          <w:rFonts w:ascii="Times New Roman" w:hAnsi="Times New Roman" w:cs="Times New Roman"/>
-          <w:sz w:val="28"/>
-          <w:szCs w:val="22"/>
-        </w:rPr>
-        <w:t>, статуса, роли</w:t>
-      </w:r>
-      <w:r>
-        <w:rPr>
-          <w:rFonts w:ascii="Times New Roman" w:hAnsi="Times New Roman" w:cs="Times New Roman"/>
-          <w:b w:val="0"/>
-          <w:bCs w:val="0"/>
-          <w:sz w:val="28"/>
-          <w:szCs w:val="22"/>
-        </w:rPr>
-        <w:t xml:space="preserve">. </w:t>
-      </w:r>
-    </w:p>
-    <w:p>
-      <w:pPr>
-        <w:pStyle w:val="3"/>
-        <w:numPr>
-          <w:ilvl w:val="0"/>
-          <w:numId w:val="8"/>
-        </w:numPr>
-        <w:ind w:left="0" w:right="-1" w:firstLine="709"/>
-        <w:jc w:val="both"/>
-        <w:rPr>
-          <w:rFonts w:ascii="Times New Roman" w:hAnsi="Times New Roman" w:cs="Times New Roman"/>
-          <w:sz w:val="28"/>
-          <w:szCs w:val="22"/>
-        </w:rPr>
-      </w:pPr>
-      <w:r>
-        <w:rPr>
-          <w:rFonts w:ascii="Times New Roman" w:hAnsi="Times New Roman" w:cs="Times New Roman"/>
-          <w:b w:val="0"/>
-          <w:bCs w:val="0"/>
-          <w:sz w:val="28"/>
-          <w:szCs w:val="22"/>
-        </w:rPr>
-        <w:t>Также в</w:t>
-      </w:r>
-      <w:r>
-        <w:rPr>
-          <w:rFonts w:ascii="Times New Roman" w:hAnsi="Times New Roman" w:cs="Times New Roman"/>
-          <w:b w:val="0"/>
-          <w:bCs w:val="0"/>
-          <w:sz w:val="28"/>
-          <w:szCs w:val="22"/>
-        </w:rPr>
-        <w:t xml:space="preserve"> личном кабинете должна быть сделана отдельная форма для изменения пароля. После изменения пароля пользователю должно уходить письмо на почту и перекидывать на форму авторизации для ввода новых данных.</w:t>
-      </w:r>
-    </w:p>
-    <w:p>
-      <w:pPr>
-        <w:pStyle w:val="3"/>
-        <w:ind w:right="-1"/>
-        <w:jc w:val="both"/>
-        <w:rPr>
-          <w:rFonts w:ascii="Times New Roman" w:hAnsi="Times New Roman" w:cs="Times New Roman"/>
-          <w:b w:val="0"/>
-          <w:bCs w:val="0"/>
-          <w:sz w:val="28"/>
-          <w:szCs w:val="22"/>
-        </w:rPr>
-      </w:pPr>
-    </w:p>
-    <w:p>
-      <w:pPr>
-        <w:pStyle w:val="3"/>
-        <w:ind w:right="-1"/>
-        <w:jc w:val="both"/>
-        <w:rPr>
-          <w:rFonts w:ascii="Times New Roman" w:hAnsi="Times New Roman" w:cs="Times New Roman"/>
-          <w:b w:val="0"/>
-          <w:bCs w:val="0"/>
-          <w:sz w:val="28"/>
-          <w:szCs w:val="22"/>
-          <w:lang w:val="en-US"/>
-        </w:rPr>
-      </w:pPr>
-    </w:p>
-    <w:p>
-      <w:pPr>
-        <w:pStyle w:val="3"/>
-        <w:numPr>
-          <w:ilvl w:val="0"/>
-          <w:numId w:val="1"/>
-        </w:numPr>
-        <w:ind w:left="0" w:right="-1" w:firstLine="709"/>
-        <w:jc w:val="both"/>
-        <w:rPr>
-          <w:rFonts w:ascii="Times New Roman" w:hAnsi="Times New Roman" w:cs="Times New Roman"/>
-          <w:sz w:val="28"/>
-          <w:szCs w:val="28"/>
-        </w:rPr>
-      </w:pPr>
-      <w:r>
-        <w:rPr>
-          <w:rFonts w:ascii="Times New Roman" w:hAnsi="Times New Roman" w:cs="Times New Roman"/>
-          <w:sz w:val="28"/>
-          <w:szCs w:val="28"/>
-        </w:rPr>
-        <w:t xml:space="preserve">Модуль </w:t>
-      </w:r>
-      <w:r>
-        <w:rPr>
-          <w:rFonts w:ascii="Times New Roman" w:hAnsi="Times New Roman" w:cs="Times New Roman"/>
-          <w:sz w:val="28"/>
-          <w:szCs w:val="28"/>
-        </w:rPr>
-        <w:t>заказа столика</w:t>
-      </w:r>
-    </w:p>
-    <w:p>
-      <w:pPr>
-        <w:pStyle w:val="3"/>
-        <w:ind w:right="-1" w:firstLine="709"/>
-        <w:jc w:val="both"/>
-        <w:rPr>
-          <w:rFonts w:ascii="Times New Roman" w:hAnsi="Times New Roman" w:cs="Times New Roman"/>
-          <w:b w:val="0"/>
-          <w:sz w:val="28"/>
-          <w:szCs w:val="28"/>
-        </w:rPr>
-      </w:pPr>
-      <w:r>
-        <w:rPr>
-          <w:rFonts w:ascii="Times New Roman" w:hAnsi="Times New Roman" w:cs="Times New Roman"/>
-          <w:b w:val="0"/>
-          <w:sz w:val="28"/>
-          <w:szCs w:val="28"/>
-        </w:rPr>
-        <w:t xml:space="preserve">Модуль предоставляет общий функционал для </w:t>
-      </w:r>
-      <w:r>
-        <w:rPr>
-          <w:rFonts w:ascii="Times New Roman" w:hAnsi="Times New Roman" w:cs="Times New Roman"/>
-          <w:b w:val="0"/>
-          <w:sz w:val="28"/>
-          <w:szCs w:val="28"/>
-        </w:rPr>
-        <w:t>заказа столика в ресторане.</w:t>
-      </w:r>
-    </w:p>
-    <w:p>
-      <w:pPr>
-        <w:pStyle w:val="3"/>
-        <w:ind w:right="-1" w:firstLine="709"/>
-        <w:jc w:val="both"/>
-        <w:rPr>
-          <w:rFonts w:ascii="Times New Roman" w:hAnsi="Times New Roman" w:cs="Times New Roman"/>
-        </w:rPr>
-      </w:pPr>
-      <w:r>
-        <w:rPr>
-          <w:rFonts w:ascii="Times New Roman" w:hAnsi="Times New Roman" w:cs="Times New Roman"/>
-        </w:rPr>
-        <w:tab/>
-      </w:r>
-    </w:p>
-    <w:p>
-      <w:pPr>
-        <w:pStyle w:val="3"/>
-        <w:ind w:right="-1" w:firstLine="709"/>
-        <w:jc w:val="both"/>
-        <w:rPr>
-          <w:rFonts w:ascii="Times New Roman" w:hAnsi="Times New Roman" w:cs="Times New Roman"/>
-          <w:sz w:val="28"/>
-        </w:rPr>
-      </w:pPr>
-      <w:r>
-        <w:rPr>
-          <w:rFonts w:ascii="Times New Roman" w:hAnsi="Times New Roman" w:cs="Times New Roman"/>
-          <w:sz w:val="28"/>
-        </w:rPr>
-        <w:t xml:space="preserve">1.1 </w:t>
-      </w:r>
-      <w:r>
-        <w:rPr>
-          <w:rFonts w:ascii="Times New Roman" w:hAnsi="Times New Roman" w:cs="Times New Roman"/>
-          <w:sz w:val="28"/>
-        </w:rPr>
-        <w:t>Заказ столика</w:t>
-      </w:r>
-    </w:p>
-    <w:p>
-      <w:pPr>
-        <w:pStyle w:val="3"/>
-        <w:ind w:right="-1" w:firstLine="709"/>
-        <w:jc w:val="both"/>
-        <w:rPr>
-          <w:rFonts w:ascii="Times New Roman" w:hAnsi="Times New Roman" w:cs="Times New Roman"/>
-          <w:b w:val="0"/>
-          <w:sz w:val="28"/>
-          <w:szCs w:val="28"/>
-        </w:rPr>
-      </w:pPr>
-      <w:r>
-        <w:rPr>
-          <w:rFonts w:ascii="Times New Roman" w:hAnsi="Times New Roman" w:cs="Times New Roman"/>
-          <w:b w:val="0"/>
-          <w:sz w:val="28"/>
-          <w:szCs w:val="28"/>
-        </w:rPr>
-        <w:t>Список полей:</w:t>
-      </w:r>
-    </w:p>
-    <w:p>
-      <w:pPr>
-        <w:pStyle w:val="3"/>
-        <w:numPr>
-          <w:ilvl w:val="0"/>
-          <w:numId w:val="2"/>
-        </w:numPr>
-        <w:ind w:left="0" w:right="-1" w:firstLine="709"/>
-        <w:jc w:val="both"/>
-        <w:rPr>
-          <w:rFonts w:ascii="Times New Roman" w:hAnsi="Times New Roman" w:cs="Times New Roman"/>
-          <w:b w:val="0"/>
-          <w:sz w:val="28"/>
-          <w:szCs w:val="28"/>
-        </w:rPr>
-      </w:pPr>
-      <w:r>
-        <w:rPr>
-          <w:rFonts w:ascii="Times New Roman" w:hAnsi="Times New Roman" w:cs="Times New Roman"/>
-          <w:b w:val="0"/>
-          <w:sz w:val="28"/>
-          <w:szCs w:val="28"/>
-          <w:lang w:val="en-US"/>
-        </w:rPr>
-        <w:t>id</w:t>
-      </w:r>
-    </w:p>
-    <w:p>
-      <w:pPr>
-        <w:pStyle w:val="3"/>
-        <w:numPr>
-          <w:ilvl w:val="0"/>
-          <w:numId w:val="2"/>
-        </w:numPr>
-        <w:ind w:left="0" w:right="-1" w:firstLine="709"/>
-        <w:jc w:val="both"/>
-        <w:rPr>
-          <w:rFonts w:ascii="Times New Roman" w:hAnsi="Times New Roman" w:cs="Times New Roman"/>
-          <w:b w:val="0"/>
-          <w:sz w:val="28"/>
-          <w:szCs w:val="28"/>
-        </w:rPr>
-      </w:pPr>
-      <w:r>
-        <w:rPr>
-          <w:rFonts w:ascii="Times New Roman" w:hAnsi="Times New Roman" w:cs="Times New Roman"/>
-          <w:b w:val="0"/>
-          <w:sz w:val="28"/>
-          <w:szCs w:val="28"/>
-        </w:rPr>
-        <w:t>количество гостей</w:t>
-      </w:r>
-    </w:p>
-    <w:p>
-      <w:pPr>
-        <w:pStyle w:val="3"/>
-        <w:numPr>
-          <w:ilvl w:val="0"/>
-          <w:numId w:val="2"/>
-        </w:numPr>
-        <w:ind w:left="0" w:right="-1" w:firstLine="709"/>
-        <w:jc w:val="both"/>
-        <w:rPr>
-          <w:rFonts w:ascii="Times New Roman" w:hAnsi="Times New Roman" w:cs="Times New Roman"/>
-          <w:b w:val="0"/>
-          <w:sz w:val="28"/>
-          <w:szCs w:val="28"/>
-        </w:rPr>
-      </w:pPr>
-      <w:r>
-        <w:rPr>
-          <w:rFonts w:ascii="Times New Roman" w:hAnsi="Times New Roman" w:cs="Times New Roman"/>
-          <w:b w:val="0"/>
-          <w:sz w:val="28"/>
-          <w:szCs w:val="28"/>
-        </w:rPr>
-        <w:t xml:space="preserve">время начала </w:t>
-      </w:r>
-    </w:p>
-    <w:p>
-      <w:pPr>
-        <w:pStyle w:val="3"/>
-        <w:numPr>
-          <w:ilvl w:val="0"/>
-          <w:numId w:val="2"/>
-        </w:numPr>
-        <w:ind w:left="0" w:right="-1" w:firstLine="709"/>
-        <w:jc w:val="both"/>
-        <w:rPr>
-          <w:rFonts w:ascii="Times New Roman" w:hAnsi="Times New Roman" w:cs="Times New Roman"/>
-          <w:b w:val="0"/>
-          <w:sz w:val="28"/>
-          <w:szCs w:val="28"/>
-        </w:rPr>
-      </w:pPr>
-      <w:r>
-        <w:rPr>
-          <w:rFonts w:ascii="Times New Roman" w:hAnsi="Times New Roman" w:cs="Times New Roman"/>
-          <w:b w:val="0"/>
-          <w:sz w:val="28"/>
-          <w:szCs w:val="28"/>
-        </w:rPr>
-        <w:t>время конца</w:t>
-      </w:r>
-    </w:p>
-    <w:p>
-      <w:pPr>
-        <w:pStyle w:val="3"/>
-        <w:numPr>
-          <w:ilvl w:val="0"/>
-          <w:numId w:val="2"/>
-        </w:numPr>
-        <w:ind w:left="0" w:right="-1" w:firstLine="709"/>
-        <w:jc w:val="both"/>
-        <w:rPr>
-          <w:rFonts w:ascii="Times New Roman" w:hAnsi="Times New Roman" w:cs="Times New Roman"/>
-          <w:b w:val="0"/>
-          <w:sz w:val="28"/>
-          <w:szCs w:val="28"/>
-        </w:rPr>
-      </w:pPr>
-      <w:r>
-        <w:rPr>
-          <w:rFonts w:ascii="Times New Roman" w:hAnsi="Times New Roman" w:cs="Times New Roman"/>
-          <w:b w:val="0"/>
-          <w:sz w:val="28"/>
-          <w:szCs w:val="28"/>
-        </w:rPr>
-        <w:t>статус (забронирован, отменен)</w:t>
-      </w:r>
-    </w:p>
-    <w:p>
-      <w:pPr>
-        <w:pStyle w:val="3"/>
-        <w:numPr>
-          <w:ilvl w:val="0"/>
-          <w:numId w:val="2"/>
-        </w:numPr>
-        <w:ind w:left="0" w:right="-1" w:firstLine="709"/>
-        <w:jc w:val="both"/>
-        <w:rPr>
-          <w:rFonts w:ascii="Times New Roman" w:hAnsi="Times New Roman" w:cs="Times New Roman"/>
-          <w:b w:val="0"/>
-          <w:sz w:val="28"/>
-          <w:szCs w:val="28"/>
-        </w:rPr>
-      </w:pPr>
-    </w:p>
-    <w:p>
-      <w:pPr>
-        <w:pStyle w:val="3"/>
-        <w:ind w:right="-1" w:firstLine="709"/>
-        <w:jc w:val="both"/>
-        <w:rPr>
-          <w:rFonts w:ascii="Times New Roman" w:hAnsi="Times New Roman" w:cs="Times New Roman"/>
-          <w:b w:val="0"/>
-          <w:sz w:val="28"/>
-          <w:szCs w:val="28"/>
-        </w:rPr>
-      </w:pPr>
-    </w:p>
-    <w:p>
-      <w:pPr>
-        <w:pStyle w:val="3"/>
-        <w:ind w:right="-1" w:firstLine="709"/>
-        <w:jc w:val="both"/>
-        <w:rPr>
-          <w:rFonts w:ascii="Times New Roman" w:hAnsi="Times New Roman" w:cs="Times New Roman"/>
-          <w:sz w:val="28"/>
-          <w:szCs w:val="28"/>
-        </w:rPr>
-      </w:pPr>
-      <w:r>
-        <w:rPr>
-          <w:rFonts w:ascii="Times New Roman" w:hAnsi="Times New Roman" w:cs="Times New Roman"/>
-          <w:sz w:val="28"/>
-          <w:szCs w:val="28"/>
-        </w:rPr>
-        <w:t>1.2 Роль</w:t>
-      </w:r>
     </w:p>
     <w:p>
       <w:pPr>

</xml_diff>